<commit_message>
Updated Heuristic Farmer Puzzle
</commit_message>
<xml_diff>
--- a/Results/Results.docx
+++ b/Results/Results.docx
@@ -1286,35 +1286,7 @@
           <w:szCs w:val="32"/>
         </w:rPr>
         <w:lastRenderedPageBreak/>
-        <w:t>8-Puzzle (</w:t>
-      </w:r>
-      <w:r>
-        <w:rPr>
-          <w:sz w:val="32"/>
-          <w:szCs w:val="32"/>
-        </w:rPr>
-        <w:t>New B</w:t>
-      </w:r>
-      <w:r>
-        <w:rPr>
-          <w:sz w:val="32"/>
-          <w:szCs w:val="32"/>
-        </w:rPr>
-        <w:t>oard State</w:t>
-      </w:r>
-      <w:r>
-        <w:rPr>
-          <w:sz w:val="32"/>
-          <w:szCs w:val="32"/>
-        </w:rPr>
-        <w:t xml:space="preserve"> below</w:t>
-      </w:r>
-      <w:r>
-        <w:rPr>
-          <w:sz w:val="32"/>
-          <w:szCs w:val="32"/>
-        </w:rPr>
-        <w:t>):</w:t>
+        <w:t>8-Puzzle (New Board State below):</w:t>
       </w:r>
     </w:p>
     <w:tbl>
@@ -4533,6 +4505,1010 @@
           <w:szCs w:val="32"/>
         </w:rPr>
       </w:pPr>
+    </w:p>
+    <w:p>
+      <w:pPr>
+        <w:rPr>
+          <w:sz w:val="32"/>
+          <w:szCs w:val="32"/>
+        </w:rPr>
+      </w:pPr>
+    </w:p>
+    <w:p>
+      <w:pPr>
+        <w:rPr>
+          <w:sz w:val="32"/>
+          <w:szCs w:val="32"/>
+        </w:rPr>
+      </w:pPr>
+    </w:p>
+    <w:p>
+      <w:pPr>
+        <w:rPr>
+          <w:sz w:val="32"/>
+          <w:szCs w:val="32"/>
+        </w:rPr>
+      </w:pPr>
+    </w:p>
+    <w:p>
+      <w:pPr>
+        <w:rPr>
+          <w:sz w:val="32"/>
+          <w:szCs w:val="32"/>
+        </w:rPr>
+      </w:pPr>
+    </w:p>
+    <w:p>
+      <w:pPr>
+        <w:rPr>
+          <w:sz w:val="32"/>
+          <w:szCs w:val="32"/>
+        </w:rPr>
+      </w:pPr>
+    </w:p>
+    <w:p>
+      <w:pPr>
+        <w:rPr>
+          <w:sz w:val="32"/>
+          <w:szCs w:val="32"/>
+        </w:rPr>
+      </w:pPr>
+    </w:p>
+    <w:p>
+      <w:pPr>
+        <w:rPr>
+          <w:sz w:val="32"/>
+          <w:szCs w:val="32"/>
+        </w:rPr>
+      </w:pPr>
+    </w:p>
+    <w:p>
+      <w:pPr>
+        <w:rPr>
+          <w:sz w:val="32"/>
+          <w:szCs w:val="32"/>
+        </w:rPr>
+      </w:pPr>
+    </w:p>
+    <w:p>
+      <w:pPr>
+        <w:rPr>
+          <w:sz w:val="32"/>
+          <w:szCs w:val="32"/>
+        </w:rPr>
+      </w:pPr>
+    </w:p>
+    <w:p>
+      <w:pPr>
+        <w:rPr>
+          <w:sz w:val="32"/>
+          <w:szCs w:val="32"/>
+        </w:rPr>
+      </w:pPr>
+      <w:r>
+        <w:rPr>
+          <w:sz w:val="32"/>
+          <w:szCs w:val="32"/>
+        </w:rPr>
+        <w:lastRenderedPageBreak/>
+        <w:t>Farmer Puzzle:</w:t>
+      </w:r>
+    </w:p>
+    <w:p>
+      <w:pPr>
+        <w:rPr>
+          <w:sz w:val="32"/>
+          <w:szCs w:val="32"/>
+        </w:rPr>
+      </w:pPr>
+      <w:r>
+        <w:rPr>
+          <w:sz w:val="32"/>
+          <w:szCs w:val="32"/>
+        </w:rPr>
+        <w:t>Initial state always set to [</w:t>
+      </w:r>
+      <w:proofErr w:type="spellStart"/>
+      <w:proofErr w:type="gramStart"/>
+      <w:r>
+        <w:rPr>
+          <w:sz w:val="32"/>
+          <w:szCs w:val="32"/>
+        </w:rPr>
+        <w:t>False,False</w:t>
+      </w:r>
+      <w:proofErr w:type="gramEnd"/>
+      <w:r>
+        <w:rPr>
+          <w:sz w:val="32"/>
+          <w:szCs w:val="32"/>
+        </w:rPr>
+        <w:t>,False,False</w:t>
+      </w:r>
+      <w:proofErr w:type="spellEnd"/>
+      <w:r>
+        <w:rPr>
+          <w:sz w:val="32"/>
+          <w:szCs w:val="32"/>
+        </w:rPr>
+        <w:t>], with goal state always [</w:t>
+      </w:r>
+      <w:proofErr w:type="spellStart"/>
+      <w:r>
+        <w:rPr>
+          <w:sz w:val="32"/>
+          <w:szCs w:val="32"/>
+        </w:rPr>
+        <w:t>True,True,True,True</w:t>
+      </w:r>
+      <w:proofErr w:type="spellEnd"/>
+      <w:r>
+        <w:rPr>
+          <w:sz w:val="32"/>
+          <w:szCs w:val="32"/>
+        </w:rPr>
+        <w:t>].</w:t>
+      </w:r>
+    </w:p>
+    <w:tbl>
+      <w:tblPr>
+        <w:tblStyle w:val="TableGrid"/>
+        <w:tblW w:w="0" w:type="auto"/>
+        <w:tblLook w:val="04A0" w:firstRow="1" w:lastRow="0" w:firstColumn="1" w:lastColumn="0" w:noHBand="0" w:noVBand="1"/>
+      </w:tblPr>
+      <w:tblGrid>
+        <w:gridCol w:w="2139"/>
+        <w:gridCol w:w="1964"/>
+        <w:gridCol w:w="2012"/>
+        <w:gridCol w:w="1871"/>
+        <w:gridCol w:w="1364"/>
+      </w:tblGrid>
+      <w:tr>
+        <w:tc>
+          <w:tcPr>
+            <w:tcW w:w="2139" w:type="dxa"/>
+          </w:tcPr>
+          <w:p>
+            <w:pPr>
+              <w:jc w:val="center"/>
+              <w:rPr>
+                <w:b/>
+                <w:bCs/>
+                <w:sz w:val="32"/>
+                <w:szCs w:val="32"/>
+              </w:rPr>
+            </w:pPr>
+            <w:r>
+              <w:rPr>
+                <w:b/>
+                <w:bCs/>
+                <w:sz w:val="32"/>
+                <w:szCs w:val="32"/>
+              </w:rPr>
+              <w:t>Algorithm (+Heuristic)</w:t>
+            </w:r>
+          </w:p>
+        </w:tc>
+        <w:tc>
+          <w:tcPr>
+            <w:tcW w:w="1964" w:type="dxa"/>
+          </w:tcPr>
+          <w:p>
+            <w:pPr>
+              <w:jc w:val="center"/>
+              <w:rPr>
+                <w:b/>
+                <w:bCs/>
+                <w:sz w:val="32"/>
+                <w:szCs w:val="32"/>
+              </w:rPr>
+            </w:pPr>
+            <w:r>
+              <w:rPr>
+                <w:b/>
+                <w:bCs/>
+                <w:sz w:val="32"/>
+                <w:szCs w:val="32"/>
+              </w:rPr>
+              <w:t>Nodes Expanded</w:t>
+            </w:r>
+          </w:p>
+        </w:tc>
+        <w:tc>
+          <w:tcPr>
+            <w:tcW w:w="2012" w:type="dxa"/>
+          </w:tcPr>
+          <w:p>
+            <w:pPr>
+              <w:jc w:val="center"/>
+              <w:rPr>
+                <w:b/>
+                <w:bCs/>
+                <w:sz w:val="32"/>
+                <w:szCs w:val="32"/>
+              </w:rPr>
+            </w:pPr>
+            <w:r>
+              <w:rPr>
+                <w:b/>
+                <w:bCs/>
+                <w:sz w:val="32"/>
+                <w:szCs w:val="32"/>
+              </w:rPr>
+              <w:t>Nodes Generated</w:t>
+            </w:r>
+          </w:p>
+        </w:tc>
+        <w:tc>
+          <w:tcPr>
+            <w:tcW w:w="1871" w:type="dxa"/>
+          </w:tcPr>
+          <w:p>
+            <w:pPr>
+              <w:jc w:val="center"/>
+              <w:rPr>
+                <w:b/>
+                <w:bCs/>
+                <w:sz w:val="32"/>
+                <w:szCs w:val="32"/>
+              </w:rPr>
+            </w:pPr>
+            <w:r>
+              <w:rPr>
+                <w:b/>
+                <w:bCs/>
+                <w:sz w:val="32"/>
+                <w:szCs w:val="32"/>
+              </w:rPr>
+              <w:t>Solution Cost</w:t>
+            </w:r>
+          </w:p>
+        </w:tc>
+        <w:tc>
+          <w:tcPr>
+            <w:tcW w:w="1364" w:type="dxa"/>
+          </w:tcPr>
+          <w:p>
+            <w:pPr>
+              <w:jc w:val="center"/>
+              <w:rPr>
+                <w:b/>
+                <w:bCs/>
+                <w:sz w:val="32"/>
+                <w:szCs w:val="32"/>
+              </w:rPr>
+            </w:pPr>
+            <w:r>
+              <w:rPr>
+                <w:b/>
+                <w:bCs/>
+                <w:sz w:val="32"/>
+                <w:szCs w:val="32"/>
+              </w:rPr>
+              <w:t>Time Taken (sec)</w:t>
+            </w:r>
+          </w:p>
+        </w:tc>
+      </w:tr>
+      <w:tr>
+        <w:tc>
+          <w:tcPr>
+            <w:tcW w:w="2139" w:type="dxa"/>
+          </w:tcPr>
+          <w:p>
+            <w:pPr>
+              <w:jc w:val="center"/>
+              <w:rPr>
+                <w:b/>
+                <w:bCs/>
+                <w:sz w:val="32"/>
+                <w:szCs w:val="32"/>
+              </w:rPr>
+            </w:pPr>
+            <w:r>
+              <w:rPr>
+                <w:b/>
+                <w:bCs/>
+                <w:sz w:val="32"/>
+                <w:szCs w:val="32"/>
+              </w:rPr>
+              <w:t>DFS</w:t>
+            </w:r>
+          </w:p>
+        </w:tc>
+        <w:tc>
+          <w:tcPr>
+            <w:tcW w:w="1964" w:type="dxa"/>
+          </w:tcPr>
+          <w:p>
+            <w:pPr>
+              <w:jc w:val="center"/>
+              <w:rPr>
+                <w:sz w:val="32"/>
+                <w:szCs w:val="32"/>
+              </w:rPr>
+            </w:pPr>
+            <w:r>
+              <w:rPr>
+                <w:sz w:val="32"/>
+                <w:szCs w:val="32"/>
+              </w:rPr>
+              <w:t>-</w:t>
+            </w:r>
+          </w:p>
+        </w:tc>
+        <w:tc>
+          <w:tcPr>
+            <w:tcW w:w="2012" w:type="dxa"/>
+          </w:tcPr>
+          <w:p>
+            <w:pPr>
+              <w:jc w:val="center"/>
+              <w:rPr>
+                <w:sz w:val="32"/>
+                <w:szCs w:val="32"/>
+              </w:rPr>
+            </w:pPr>
+            <w:r>
+              <w:rPr>
+                <w:sz w:val="32"/>
+                <w:szCs w:val="32"/>
+              </w:rPr>
+              <w:t>-</w:t>
+            </w:r>
+          </w:p>
+        </w:tc>
+        <w:tc>
+          <w:tcPr>
+            <w:tcW w:w="1871" w:type="dxa"/>
+          </w:tcPr>
+          <w:p>
+            <w:pPr>
+              <w:jc w:val="center"/>
+              <w:rPr>
+                <w:sz w:val="32"/>
+                <w:szCs w:val="32"/>
+              </w:rPr>
+            </w:pPr>
+            <w:r>
+              <w:rPr>
+                <w:sz w:val="32"/>
+                <w:szCs w:val="32"/>
+              </w:rPr>
+              <w:t>-</w:t>
+            </w:r>
+          </w:p>
+        </w:tc>
+        <w:tc>
+          <w:tcPr>
+            <w:tcW w:w="1364" w:type="dxa"/>
+          </w:tcPr>
+          <w:p>
+            <w:pPr>
+              <w:jc w:val="center"/>
+              <w:rPr>
+                <w:sz w:val="32"/>
+                <w:szCs w:val="32"/>
+              </w:rPr>
+            </w:pPr>
+            <w:r>
+              <w:rPr>
+                <w:sz w:val="32"/>
+                <w:szCs w:val="32"/>
+              </w:rPr>
+              <w:t>-</w:t>
+            </w:r>
+          </w:p>
+        </w:tc>
+      </w:tr>
+      <w:tr>
+        <w:tc>
+          <w:tcPr>
+            <w:tcW w:w="2139" w:type="dxa"/>
+          </w:tcPr>
+          <w:p>
+            <w:pPr>
+              <w:jc w:val="center"/>
+              <w:rPr>
+                <w:b/>
+                <w:bCs/>
+                <w:sz w:val="32"/>
+                <w:szCs w:val="32"/>
+              </w:rPr>
+            </w:pPr>
+            <w:r>
+              <w:rPr>
+                <w:b/>
+                <w:bCs/>
+                <w:sz w:val="32"/>
+                <w:szCs w:val="32"/>
+              </w:rPr>
+              <w:t>BFS</w:t>
+            </w:r>
+          </w:p>
+        </w:tc>
+        <w:tc>
+          <w:tcPr>
+            <w:tcW w:w="1964" w:type="dxa"/>
+          </w:tcPr>
+          <w:p>
+            <w:pPr>
+              <w:jc w:val="center"/>
+              <w:rPr>
+                <w:sz w:val="32"/>
+                <w:szCs w:val="32"/>
+              </w:rPr>
+            </w:pPr>
+            <w:r>
+              <w:rPr>
+                <w:sz w:val="32"/>
+                <w:szCs w:val="32"/>
+              </w:rPr>
+              <w:t>16707</w:t>
+            </w:r>
+          </w:p>
+        </w:tc>
+        <w:tc>
+          <w:tcPr>
+            <w:tcW w:w="2012" w:type="dxa"/>
+          </w:tcPr>
+          <w:p>
+            <w:pPr>
+              <w:jc w:val="center"/>
+              <w:rPr>
+                <w:sz w:val="32"/>
+                <w:szCs w:val="32"/>
+              </w:rPr>
+            </w:pPr>
+            <w:r>
+              <w:rPr>
+                <w:sz w:val="32"/>
+                <w:szCs w:val="32"/>
+              </w:rPr>
+              <w:t>36555</w:t>
+            </w:r>
+          </w:p>
+        </w:tc>
+        <w:tc>
+          <w:tcPr>
+            <w:tcW w:w="1871" w:type="dxa"/>
+          </w:tcPr>
+          <w:p>
+            <w:pPr>
+              <w:jc w:val="center"/>
+              <w:rPr>
+                <w:sz w:val="32"/>
+                <w:szCs w:val="32"/>
+              </w:rPr>
+            </w:pPr>
+            <w:r>
+              <w:rPr>
+                <w:sz w:val="32"/>
+                <w:szCs w:val="32"/>
+              </w:rPr>
+              <w:t>14</w:t>
+            </w:r>
+          </w:p>
+        </w:tc>
+        <w:tc>
+          <w:tcPr>
+            <w:tcW w:w="1364" w:type="dxa"/>
+          </w:tcPr>
+          <w:p>
+            <w:pPr>
+              <w:jc w:val="center"/>
+              <w:rPr>
+                <w:sz w:val="32"/>
+                <w:szCs w:val="32"/>
+              </w:rPr>
+            </w:pPr>
+            <w:r>
+              <w:rPr>
+                <w:sz w:val="32"/>
+                <w:szCs w:val="32"/>
+              </w:rPr>
+              <w:t>0.1139</w:t>
+            </w:r>
+          </w:p>
+        </w:tc>
+      </w:tr>
+      <w:tr>
+        <w:tc>
+          <w:tcPr>
+            <w:tcW w:w="2139" w:type="dxa"/>
+          </w:tcPr>
+          <w:p>
+            <w:pPr>
+              <w:jc w:val="center"/>
+              <w:rPr>
+                <w:b/>
+                <w:bCs/>
+                <w:sz w:val="32"/>
+                <w:szCs w:val="32"/>
+              </w:rPr>
+            </w:pPr>
+            <w:r>
+              <w:rPr>
+                <w:b/>
+                <w:bCs/>
+                <w:sz w:val="32"/>
+                <w:szCs w:val="32"/>
+              </w:rPr>
+              <w:t>IDA</w:t>
+            </w:r>
+          </w:p>
+        </w:tc>
+        <w:tc>
+          <w:tcPr>
+            <w:tcW w:w="1964" w:type="dxa"/>
+          </w:tcPr>
+          <w:p>
+            <w:pPr>
+              <w:jc w:val="center"/>
+              <w:rPr>
+                <w:sz w:val="32"/>
+                <w:szCs w:val="32"/>
+              </w:rPr>
+            </w:pPr>
+            <w:r>
+              <w:rPr>
+                <w:sz w:val="32"/>
+                <w:szCs w:val="32"/>
+              </w:rPr>
+              <w:t>30677</w:t>
+            </w:r>
+          </w:p>
+        </w:tc>
+        <w:tc>
+          <w:tcPr>
+            <w:tcW w:w="2012" w:type="dxa"/>
+          </w:tcPr>
+          <w:p>
+            <w:pPr>
+              <w:jc w:val="center"/>
+              <w:rPr>
+                <w:sz w:val="32"/>
+                <w:szCs w:val="32"/>
+              </w:rPr>
+            </w:pPr>
+            <w:r>
+              <w:rPr>
+                <w:sz w:val="32"/>
+                <w:szCs w:val="32"/>
+              </w:rPr>
+              <w:t>30665</w:t>
+            </w:r>
+          </w:p>
+        </w:tc>
+        <w:tc>
+          <w:tcPr>
+            <w:tcW w:w="1871" w:type="dxa"/>
+          </w:tcPr>
+          <w:p>
+            <w:pPr>
+              <w:jc w:val="center"/>
+              <w:rPr>
+                <w:sz w:val="32"/>
+                <w:szCs w:val="32"/>
+              </w:rPr>
+            </w:pPr>
+            <w:r>
+              <w:rPr>
+                <w:sz w:val="32"/>
+                <w:szCs w:val="32"/>
+              </w:rPr>
+              <w:t>14</w:t>
+            </w:r>
+          </w:p>
+        </w:tc>
+        <w:tc>
+          <w:tcPr>
+            <w:tcW w:w="1364" w:type="dxa"/>
+          </w:tcPr>
+          <w:p>
+            <w:pPr>
+              <w:jc w:val="center"/>
+              <w:rPr>
+                <w:sz w:val="32"/>
+                <w:szCs w:val="32"/>
+              </w:rPr>
+            </w:pPr>
+            <w:r>
+              <w:rPr>
+                <w:sz w:val="32"/>
+                <w:szCs w:val="32"/>
+              </w:rPr>
+              <w:t>0.0567</w:t>
+            </w:r>
+          </w:p>
+        </w:tc>
+      </w:tr>
+      <w:tr>
+        <w:tc>
+          <w:tcPr>
+            <w:tcW w:w="2139" w:type="dxa"/>
+          </w:tcPr>
+          <w:p>
+            <w:pPr>
+              <w:jc w:val="center"/>
+              <w:rPr>
+                <w:b/>
+                <w:bCs/>
+                <w:sz w:val="32"/>
+                <w:szCs w:val="32"/>
+              </w:rPr>
+            </w:pPr>
+            <w:proofErr w:type="spellStart"/>
+            <w:r>
+              <w:rPr>
+                <w:b/>
+                <w:bCs/>
+                <w:sz w:val="32"/>
+                <w:szCs w:val="32"/>
+              </w:rPr>
+              <w:t>Djikstra</w:t>
+            </w:r>
+            <w:proofErr w:type="spellEnd"/>
+          </w:p>
+        </w:tc>
+        <w:tc>
+          <w:tcPr>
+            <w:tcW w:w="1964" w:type="dxa"/>
+          </w:tcPr>
+          <w:p>
+            <w:pPr>
+              <w:jc w:val="center"/>
+              <w:rPr>
+                <w:sz w:val="32"/>
+                <w:szCs w:val="32"/>
+              </w:rPr>
+            </w:pPr>
+            <w:r>
+              <w:rPr>
+                <w:sz w:val="32"/>
+                <w:szCs w:val="32"/>
+              </w:rPr>
+              <w:t>16723</w:t>
+            </w:r>
+          </w:p>
+        </w:tc>
+        <w:tc>
+          <w:tcPr>
+            <w:tcW w:w="2012" w:type="dxa"/>
+          </w:tcPr>
+          <w:p>
+            <w:pPr>
+              <w:jc w:val="center"/>
+              <w:rPr>
+                <w:sz w:val="32"/>
+                <w:szCs w:val="32"/>
+              </w:rPr>
+            </w:pPr>
+            <w:r>
+              <w:rPr>
+                <w:sz w:val="32"/>
+                <w:szCs w:val="32"/>
+              </w:rPr>
+              <w:t>36711</w:t>
+            </w:r>
+          </w:p>
+        </w:tc>
+        <w:tc>
+          <w:tcPr>
+            <w:tcW w:w="1871" w:type="dxa"/>
+          </w:tcPr>
+          <w:p>
+            <w:pPr>
+              <w:jc w:val="center"/>
+              <w:rPr>
+                <w:sz w:val="32"/>
+                <w:szCs w:val="32"/>
+              </w:rPr>
+            </w:pPr>
+            <w:r>
+              <w:rPr>
+                <w:sz w:val="32"/>
+                <w:szCs w:val="32"/>
+              </w:rPr>
+              <w:t>14</w:t>
+            </w:r>
+          </w:p>
+        </w:tc>
+        <w:tc>
+          <w:tcPr>
+            <w:tcW w:w="1364" w:type="dxa"/>
+          </w:tcPr>
+          <w:p>
+            <w:pPr>
+              <w:jc w:val="center"/>
+              <w:rPr>
+                <w:sz w:val="32"/>
+                <w:szCs w:val="32"/>
+              </w:rPr>
+            </w:pPr>
+            <w:r>
+              <w:rPr>
+                <w:sz w:val="32"/>
+                <w:szCs w:val="32"/>
+              </w:rPr>
+              <w:t>0.1944</w:t>
+            </w:r>
+          </w:p>
+        </w:tc>
+      </w:tr>
+      <w:tr>
+        <w:tc>
+          <w:tcPr>
+            <w:tcW w:w="2139" w:type="dxa"/>
+          </w:tcPr>
+          <w:p>
+            <w:pPr>
+              <w:jc w:val="center"/>
+              <w:rPr>
+                <w:b/>
+                <w:bCs/>
+                <w:sz w:val="32"/>
+                <w:szCs w:val="32"/>
+              </w:rPr>
+            </w:pPr>
+            <w:r>
+              <w:rPr>
+                <w:b/>
+                <w:bCs/>
+                <w:sz w:val="32"/>
+                <w:szCs w:val="32"/>
+              </w:rPr>
+              <w:t>Greedy (</w:t>
+            </w:r>
+            <w:r>
+              <w:rPr>
+                <w:b/>
+                <w:bCs/>
+                <w:sz w:val="32"/>
+                <w:szCs w:val="32"/>
+              </w:rPr>
+              <w:t>Hamming</w:t>
+            </w:r>
+            <w:r>
+              <w:rPr>
+                <w:b/>
+                <w:bCs/>
+                <w:sz w:val="32"/>
+                <w:szCs w:val="32"/>
+              </w:rPr>
+              <w:t>)</w:t>
+            </w:r>
+          </w:p>
+        </w:tc>
+        <w:tc>
+          <w:tcPr>
+            <w:tcW w:w="1964" w:type="dxa"/>
+          </w:tcPr>
+          <w:p>
+            <w:pPr>
+              <w:jc w:val="center"/>
+              <w:rPr>
+                <w:sz w:val="32"/>
+                <w:szCs w:val="32"/>
+              </w:rPr>
+            </w:pPr>
+            <w:r>
+              <w:rPr>
+                <w:sz w:val="32"/>
+                <w:szCs w:val="32"/>
+              </w:rPr>
+              <w:t>-</w:t>
+            </w:r>
+          </w:p>
+        </w:tc>
+        <w:tc>
+          <w:tcPr>
+            <w:tcW w:w="2012" w:type="dxa"/>
+          </w:tcPr>
+          <w:p>
+            <w:pPr>
+              <w:jc w:val="center"/>
+              <w:rPr>
+                <w:sz w:val="32"/>
+                <w:szCs w:val="32"/>
+              </w:rPr>
+            </w:pPr>
+            <w:r>
+              <w:rPr>
+                <w:sz w:val="32"/>
+                <w:szCs w:val="32"/>
+              </w:rPr>
+              <w:t>-</w:t>
+            </w:r>
+          </w:p>
+        </w:tc>
+        <w:tc>
+          <w:tcPr>
+            <w:tcW w:w="1871" w:type="dxa"/>
+          </w:tcPr>
+          <w:p>
+            <w:pPr>
+              <w:jc w:val="center"/>
+              <w:rPr>
+                <w:sz w:val="32"/>
+                <w:szCs w:val="32"/>
+              </w:rPr>
+            </w:pPr>
+            <w:r>
+              <w:rPr>
+                <w:sz w:val="32"/>
+                <w:szCs w:val="32"/>
+              </w:rPr>
+              <w:t>-</w:t>
+            </w:r>
+          </w:p>
+        </w:tc>
+        <w:tc>
+          <w:tcPr>
+            <w:tcW w:w="1364" w:type="dxa"/>
+          </w:tcPr>
+          <w:p>
+            <w:pPr>
+              <w:jc w:val="center"/>
+              <w:rPr>
+                <w:sz w:val="32"/>
+                <w:szCs w:val="32"/>
+              </w:rPr>
+            </w:pPr>
+            <w:r>
+              <w:rPr>
+                <w:sz w:val="32"/>
+                <w:szCs w:val="32"/>
+              </w:rPr>
+              <w:t>-</w:t>
+            </w:r>
+          </w:p>
+        </w:tc>
+      </w:tr>
+      <w:tr>
+        <w:tc>
+          <w:tcPr>
+            <w:tcW w:w="2139" w:type="dxa"/>
+          </w:tcPr>
+          <w:p>
+            <w:pPr>
+              <w:jc w:val="center"/>
+              <w:rPr>
+                <w:b/>
+                <w:bCs/>
+                <w:sz w:val="32"/>
+                <w:szCs w:val="32"/>
+              </w:rPr>
+            </w:pPr>
+            <w:r>
+              <w:rPr>
+                <w:b/>
+                <w:bCs/>
+                <w:sz w:val="32"/>
+                <w:szCs w:val="32"/>
+              </w:rPr>
+              <w:t>A* (</w:t>
+            </w:r>
+            <w:r>
+              <w:rPr>
+                <w:b/>
+                <w:bCs/>
+                <w:sz w:val="32"/>
+                <w:szCs w:val="32"/>
+              </w:rPr>
+              <w:t>Hamming</w:t>
+            </w:r>
+            <w:r>
+              <w:rPr>
+                <w:b/>
+                <w:bCs/>
+                <w:sz w:val="32"/>
+                <w:szCs w:val="32"/>
+              </w:rPr>
+              <w:t>)</w:t>
+            </w:r>
+          </w:p>
+        </w:tc>
+        <w:tc>
+          <w:tcPr>
+            <w:tcW w:w="1964" w:type="dxa"/>
+          </w:tcPr>
+          <w:p>
+            <w:pPr>
+              <w:jc w:val="center"/>
+              <w:rPr>
+                <w:sz w:val="32"/>
+                <w:szCs w:val="32"/>
+              </w:rPr>
+            </w:pPr>
+            <w:r>
+              <w:rPr>
+                <w:sz w:val="32"/>
+                <w:szCs w:val="32"/>
+              </w:rPr>
+              <w:t>221</w:t>
+            </w:r>
+          </w:p>
+        </w:tc>
+        <w:tc>
+          <w:tcPr>
+            <w:tcW w:w="2012" w:type="dxa"/>
+          </w:tcPr>
+          <w:p>
+            <w:pPr>
+              <w:jc w:val="center"/>
+              <w:rPr>
+                <w:sz w:val="32"/>
+                <w:szCs w:val="32"/>
+              </w:rPr>
+            </w:pPr>
+            <w:r>
+              <w:rPr>
+                <w:sz w:val="32"/>
+                <w:szCs w:val="32"/>
+              </w:rPr>
+              <w:t>479</w:t>
+            </w:r>
+          </w:p>
+        </w:tc>
+        <w:tc>
+          <w:tcPr>
+            <w:tcW w:w="1871" w:type="dxa"/>
+          </w:tcPr>
+          <w:p>
+            <w:pPr>
+              <w:jc w:val="center"/>
+              <w:rPr>
+                <w:sz w:val="32"/>
+                <w:szCs w:val="32"/>
+              </w:rPr>
+            </w:pPr>
+            <w:r>
+              <w:rPr>
+                <w:sz w:val="32"/>
+                <w:szCs w:val="32"/>
+              </w:rPr>
+              <w:t>14</w:t>
+            </w:r>
+          </w:p>
+        </w:tc>
+        <w:tc>
+          <w:tcPr>
+            <w:tcW w:w="1364" w:type="dxa"/>
+          </w:tcPr>
+          <w:p>
+            <w:pPr>
+              <w:jc w:val="center"/>
+              <w:rPr>
+                <w:sz w:val="32"/>
+                <w:szCs w:val="32"/>
+              </w:rPr>
+            </w:pPr>
+            <w:r>
+              <w:rPr>
+                <w:sz w:val="32"/>
+                <w:szCs w:val="32"/>
+              </w:rPr>
+              <w:t>0.0020</w:t>
+            </w:r>
+          </w:p>
+        </w:tc>
+      </w:tr>
+    </w:tbl>
+    <w:p>
+      <w:pPr>
+        <w:rPr>
+          <w:sz w:val="32"/>
+          <w:szCs w:val="32"/>
+        </w:rPr>
+      </w:pPr>
+      <w:r>
+        <w:rPr>
+          <w:sz w:val="32"/>
+          <w:szCs w:val="32"/>
+        </w:rPr>
+        <w:t>DFS: Not Possible (Infinite Search Tree)</w:t>
+      </w:r>
     </w:p>
     <w:p>
       <w:pPr>
@@ -4950,7 +5926,7 @@
   <w:style w:type="paragraph" w:default="1" w:styleId="Normal">
     <w:name w:val="Normal"/>
     <w:qFormat/>
-    <w:rsid w:val="00143E39"/>
+    <w:rsid w:val="00EF68ED"/>
   </w:style>
   <w:style w:type="character" w:default="1" w:styleId="DefaultParagraphFont">
     <w:name w:val="Default Paragraph Font"/>

</xml_diff>

<commit_message>
Farmer Puzzle Code + Res
</commit_message>
<xml_diff>
--- a/Results/Results.docx
+++ b/Results/Results.docx
@@ -71,28 +71,40 @@
     <w:p>
       <w:pPr>
         <w:rPr>
-          <w:sz w:val="32"/>
-          <w:szCs w:val="32"/>
+          <w:b/>
+          <w:bCs/>
+          <w:sz w:val="32"/>
+          <w:szCs w:val="32"/>
+          <w:u w:val="single"/>
         </w:rPr>
       </w:pPr>
       <w:r>
         <w:rPr>
-          <w:sz w:val="32"/>
-          <w:szCs w:val="32"/>
+          <w:b/>
+          <w:bCs/>
+          <w:sz w:val="32"/>
+          <w:szCs w:val="32"/>
+          <w:u w:val="single"/>
         </w:rPr>
         <w:t>8-Puzzle</w:t>
       </w:r>
       <w:r>
         <w:rPr>
-          <w:sz w:val="32"/>
-          <w:szCs w:val="32"/>
+          <w:b/>
+          <w:bCs/>
+          <w:sz w:val="32"/>
+          <w:szCs w:val="32"/>
+          <w:u w:val="single"/>
         </w:rPr>
         <w:t xml:space="preserve"> (Default Board State)</w:t>
       </w:r>
       <w:r>
         <w:rPr>
-          <w:sz w:val="32"/>
-          <w:szCs w:val="32"/>
+          <w:b/>
+          <w:bCs/>
+          <w:sz w:val="32"/>
+          <w:szCs w:val="32"/>
+          <w:u w:val="single"/>
         </w:rPr>
         <w:t>:</w:t>
       </w:r>
@@ -1276,14 +1288,20 @@
     <w:p>
       <w:pPr>
         <w:rPr>
-          <w:sz w:val="32"/>
-          <w:szCs w:val="32"/>
+          <w:b/>
+          <w:bCs/>
+          <w:sz w:val="32"/>
+          <w:szCs w:val="32"/>
+          <w:u w:val="single"/>
         </w:rPr>
       </w:pPr>
       <w:r>
         <w:rPr>
-          <w:sz w:val="32"/>
-          <w:szCs w:val="32"/>
+          <w:b/>
+          <w:bCs/>
+          <w:sz w:val="32"/>
+          <w:szCs w:val="32"/>
+          <w:u w:val="single"/>
         </w:rPr>
         <w:lastRenderedPageBreak/>
         <w:t>8-Puzzle (New Board State below):</w:t>
@@ -2488,22 +2506,31 @@
     <w:p>
       <w:pPr>
         <w:rPr>
-          <w:sz w:val="32"/>
-          <w:szCs w:val="32"/>
+          <w:b/>
+          <w:bCs/>
+          <w:sz w:val="32"/>
+          <w:szCs w:val="32"/>
+          <w:u w:val="single"/>
         </w:rPr>
       </w:pPr>
       <w:r>
         <w:rPr>
-          <w:sz w:val="32"/>
-          <w:szCs w:val="32"/>
+          <w:b/>
+          <w:bCs/>
+          <w:sz w:val="32"/>
+          <w:szCs w:val="32"/>
+          <w:u w:val="single"/>
         </w:rPr>
         <w:lastRenderedPageBreak/>
         <w:t>Pacman</w:t>
       </w:r>
       <w:r>
         <w:rPr>
-          <w:sz w:val="32"/>
-          <w:szCs w:val="32"/>
+          <w:b/>
+          <w:bCs/>
+          <w:sz w:val="32"/>
+          <w:szCs w:val="32"/>
+          <w:u w:val="single"/>
         </w:rPr>
         <w:t xml:space="preserve"> (Default Board)</w:t>
       </w:r>
@@ -3426,14 +3453,20 @@
     <w:p>
       <w:pPr>
         <w:rPr>
-          <w:sz w:val="32"/>
-          <w:szCs w:val="32"/>
+          <w:b/>
+          <w:bCs/>
+          <w:sz w:val="32"/>
+          <w:szCs w:val="32"/>
+          <w:u w:val="single"/>
         </w:rPr>
       </w:pPr>
       <w:r>
         <w:rPr>
-          <w:sz w:val="32"/>
-          <w:szCs w:val="32"/>
+          <w:b/>
+          <w:bCs/>
+          <w:sz w:val="32"/>
+          <w:szCs w:val="32"/>
+          <w:u w:val="single"/>
         </w:rPr>
         <w:t>Pacman (Custom Board Below)</w:t>
       </w:r>
@@ -4581,14 +4614,20 @@
     <w:p>
       <w:pPr>
         <w:rPr>
-          <w:sz w:val="32"/>
-          <w:szCs w:val="32"/>
+          <w:b/>
+          <w:bCs/>
+          <w:sz w:val="32"/>
+          <w:szCs w:val="32"/>
+          <w:u w:val="single"/>
         </w:rPr>
       </w:pPr>
       <w:r>
         <w:rPr>
-          <w:sz w:val="32"/>
-          <w:szCs w:val="32"/>
+          <w:b/>
+          <w:bCs/>
+          <w:sz w:val="32"/>
+          <w:szCs w:val="32"/>
+          <w:u w:val="single"/>
         </w:rPr>
         <w:lastRenderedPageBreak/>
         <w:t>Farmer Puzzle:</w:t>
@@ -4657,16 +4696,16 @@
         <w:tblLook w:val="04A0" w:firstRow="1" w:lastRow="0" w:firstColumn="1" w:lastColumn="0" w:noHBand="0" w:noVBand="1"/>
       </w:tblPr>
       <w:tblGrid>
-        <w:gridCol w:w="2139"/>
-        <w:gridCol w:w="1964"/>
-        <w:gridCol w:w="2012"/>
-        <w:gridCol w:w="1871"/>
-        <w:gridCol w:w="1364"/>
+        <w:gridCol w:w="1910"/>
+        <w:gridCol w:w="1704"/>
+        <w:gridCol w:w="1785"/>
+        <w:gridCol w:w="1545"/>
+        <w:gridCol w:w="2406"/>
       </w:tblGrid>
       <w:tr>
         <w:tc>
           <w:tcPr>
-            <w:tcW w:w="2139" w:type="dxa"/>
+            <w:tcW w:w="1910" w:type="dxa"/>
           </w:tcPr>
           <w:p>
             <w:pPr>
@@ -4691,7 +4730,7 @@
         </w:tc>
         <w:tc>
           <w:tcPr>
-            <w:tcW w:w="1964" w:type="dxa"/>
+            <w:tcW w:w="1704" w:type="dxa"/>
           </w:tcPr>
           <w:p>
             <w:pPr>
@@ -4716,7 +4755,7 @@
         </w:tc>
         <w:tc>
           <w:tcPr>
-            <w:tcW w:w="2012" w:type="dxa"/>
+            <w:tcW w:w="1785" w:type="dxa"/>
           </w:tcPr>
           <w:p>
             <w:pPr>
@@ -4741,7 +4780,7 @@
         </w:tc>
         <w:tc>
           <w:tcPr>
-            <w:tcW w:w="1871" w:type="dxa"/>
+            <w:tcW w:w="1545" w:type="dxa"/>
           </w:tcPr>
           <w:p>
             <w:pPr>
@@ -4766,7 +4805,7 @@
         </w:tc>
         <w:tc>
           <w:tcPr>
-            <w:tcW w:w="1364" w:type="dxa"/>
+            <w:tcW w:w="2406" w:type="dxa"/>
           </w:tcPr>
           <w:p>
             <w:pPr>
@@ -4793,7 +4832,7 @@
       <w:tr>
         <w:tc>
           <w:tcPr>
-            <w:tcW w:w="2139" w:type="dxa"/>
+            <w:tcW w:w="1910" w:type="dxa"/>
           </w:tcPr>
           <w:p>
             <w:pPr>
@@ -4818,7 +4857,7 @@
         </w:tc>
         <w:tc>
           <w:tcPr>
-            <w:tcW w:w="1964" w:type="dxa"/>
+            <w:tcW w:w="1704" w:type="dxa"/>
           </w:tcPr>
           <w:p>
             <w:pPr>
@@ -4839,7 +4878,7 @@
         </w:tc>
         <w:tc>
           <w:tcPr>
-            <w:tcW w:w="2012" w:type="dxa"/>
+            <w:tcW w:w="1785" w:type="dxa"/>
           </w:tcPr>
           <w:p>
             <w:pPr>
@@ -4860,7 +4899,7 @@
         </w:tc>
         <w:tc>
           <w:tcPr>
-            <w:tcW w:w="1871" w:type="dxa"/>
+            <w:tcW w:w="1545" w:type="dxa"/>
           </w:tcPr>
           <w:p>
             <w:pPr>
@@ -4881,7 +4920,7 @@
         </w:tc>
         <w:tc>
           <w:tcPr>
-            <w:tcW w:w="1364" w:type="dxa"/>
+            <w:tcW w:w="2406" w:type="dxa"/>
           </w:tcPr>
           <w:p>
             <w:pPr>
@@ -4904,7 +4943,7 @@
       <w:tr>
         <w:tc>
           <w:tcPr>
-            <w:tcW w:w="2139" w:type="dxa"/>
+            <w:tcW w:w="1910" w:type="dxa"/>
           </w:tcPr>
           <w:p>
             <w:pPr>
@@ -4929,85 +4968,85 @@
         </w:tc>
         <w:tc>
           <w:tcPr>
-            <w:tcW w:w="1964" w:type="dxa"/>
-          </w:tcPr>
-          <w:p>
-            <w:pPr>
-              <w:jc w:val="center"/>
-              <w:rPr>
-                <w:sz w:val="32"/>
-                <w:szCs w:val="32"/>
-              </w:rPr>
-            </w:pPr>
-            <w:r>
-              <w:rPr>
-                <w:sz w:val="32"/>
-                <w:szCs w:val="32"/>
-              </w:rPr>
-              <w:t>16707</w:t>
-            </w:r>
-          </w:p>
-        </w:tc>
-        <w:tc>
-          <w:tcPr>
-            <w:tcW w:w="2012" w:type="dxa"/>
-          </w:tcPr>
-          <w:p>
-            <w:pPr>
-              <w:jc w:val="center"/>
-              <w:rPr>
-                <w:sz w:val="32"/>
-                <w:szCs w:val="32"/>
-              </w:rPr>
-            </w:pPr>
-            <w:r>
-              <w:rPr>
-                <w:sz w:val="32"/>
-                <w:szCs w:val="32"/>
-              </w:rPr>
-              <w:t>36555</w:t>
-            </w:r>
-          </w:p>
-        </w:tc>
-        <w:tc>
-          <w:tcPr>
-            <w:tcW w:w="1871" w:type="dxa"/>
-          </w:tcPr>
-          <w:p>
-            <w:pPr>
-              <w:jc w:val="center"/>
-              <w:rPr>
-                <w:sz w:val="32"/>
-                <w:szCs w:val="32"/>
-              </w:rPr>
-            </w:pPr>
-            <w:r>
-              <w:rPr>
-                <w:sz w:val="32"/>
-                <w:szCs w:val="32"/>
-              </w:rPr>
-              <w:t>14</w:t>
-            </w:r>
-          </w:p>
-        </w:tc>
-        <w:tc>
-          <w:tcPr>
-            <w:tcW w:w="1364" w:type="dxa"/>
-          </w:tcPr>
-          <w:p>
-            <w:pPr>
-              <w:jc w:val="center"/>
-              <w:rPr>
-                <w:sz w:val="32"/>
-                <w:szCs w:val="32"/>
-              </w:rPr>
-            </w:pPr>
-            <w:r>
-              <w:rPr>
-                <w:sz w:val="32"/>
-                <w:szCs w:val="32"/>
-              </w:rPr>
-              <w:t>0.1139</w:t>
+            <w:tcW w:w="1704" w:type="dxa"/>
+          </w:tcPr>
+          <w:p>
+            <w:pPr>
+              <w:jc w:val="center"/>
+              <w:rPr>
+                <w:sz w:val="32"/>
+                <w:szCs w:val="32"/>
+              </w:rPr>
+            </w:pPr>
+            <w:r>
+              <w:rPr>
+                <w:sz w:val="32"/>
+                <w:szCs w:val="32"/>
+              </w:rPr>
+              <w:t>97</w:t>
+            </w:r>
+          </w:p>
+        </w:tc>
+        <w:tc>
+          <w:tcPr>
+            <w:tcW w:w="1785" w:type="dxa"/>
+          </w:tcPr>
+          <w:p>
+            <w:pPr>
+              <w:jc w:val="center"/>
+              <w:rPr>
+                <w:sz w:val="32"/>
+                <w:szCs w:val="32"/>
+              </w:rPr>
+            </w:pPr>
+            <w:r>
+              <w:rPr>
+                <w:sz w:val="32"/>
+                <w:szCs w:val="32"/>
+              </w:rPr>
+              <w:t>210</w:t>
+            </w:r>
+          </w:p>
+        </w:tc>
+        <w:tc>
+          <w:tcPr>
+            <w:tcW w:w="1545" w:type="dxa"/>
+          </w:tcPr>
+          <w:p>
+            <w:pPr>
+              <w:jc w:val="center"/>
+              <w:rPr>
+                <w:sz w:val="32"/>
+                <w:szCs w:val="32"/>
+              </w:rPr>
+            </w:pPr>
+            <w:r>
+              <w:rPr>
+                <w:sz w:val="32"/>
+                <w:szCs w:val="32"/>
+              </w:rPr>
+              <w:t>8</w:t>
+            </w:r>
+          </w:p>
+        </w:tc>
+        <w:tc>
+          <w:tcPr>
+            <w:tcW w:w="2406" w:type="dxa"/>
+          </w:tcPr>
+          <w:p>
+            <w:pPr>
+              <w:jc w:val="center"/>
+              <w:rPr>
+                <w:sz w:val="32"/>
+                <w:szCs w:val="32"/>
+              </w:rPr>
+            </w:pPr>
+            <w:r>
+              <w:rPr>
+                <w:sz w:val="32"/>
+                <w:szCs w:val="32"/>
+              </w:rPr>
+              <w:t>0.000389337540</w:t>
             </w:r>
           </w:p>
         </w:tc>
@@ -5015,7 +5054,7 @@
       <w:tr>
         <w:tc>
           <w:tcPr>
-            <w:tcW w:w="2139" w:type="dxa"/>
+            <w:tcW w:w="1910" w:type="dxa"/>
           </w:tcPr>
           <w:p>
             <w:pPr>
@@ -5040,85 +5079,85 @@
         </w:tc>
         <w:tc>
           <w:tcPr>
-            <w:tcW w:w="1964" w:type="dxa"/>
-          </w:tcPr>
-          <w:p>
-            <w:pPr>
-              <w:jc w:val="center"/>
-              <w:rPr>
-                <w:sz w:val="32"/>
-                <w:szCs w:val="32"/>
-              </w:rPr>
-            </w:pPr>
-            <w:r>
-              <w:rPr>
-                <w:sz w:val="32"/>
-                <w:szCs w:val="32"/>
-              </w:rPr>
-              <w:t>30677</w:t>
-            </w:r>
-          </w:p>
-        </w:tc>
-        <w:tc>
-          <w:tcPr>
-            <w:tcW w:w="2012" w:type="dxa"/>
-          </w:tcPr>
-          <w:p>
-            <w:pPr>
-              <w:jc w:val="center"/>
-              <w:rPr>
-                <w:sz w:val="32"/>
-                <w:szCs w:val="32"/>
-              </w:rPr>
-            </w:pPr>
-            <w:r>
-              <w:rPr>
-                <w:sz w:val="32"/>
-                <w:szCs w:val="32"/>
-              </w:rPr>
-              <w:t>30665</w:t>
-            </w:r>
-          </w:p>
-        </w:tc>
-        <w:tc>
-          <w:tcPr>
-            <w:tcW w:w="1871" w:type="dxa"/>
-          </w:tcPr>
-          <w:p>
-            <w:pPr>
-              <w:jc w:val="center"/>
-              <w:rPr>
-                <w:sz w:val="32"/>
-                <w:szCs w:val="32"/>
-              </w:rPr>
-            </w:pPr>
-            <w:r>
-              <w:rPr>
-                <w:sz w:val="32"/>
-                <w:szCs w:val="32"/>
-              </w:rPr>
-              <w:t>14</w:t>
-            </w:r>
-          </w:p>
-        </w:tc>
-        <w:tc>
-          <w:tcPr>
-            <w:tcW w:w="1364" w:type="dxa"/>
-          </w:tcPr>
-          <w:p>
-            <w:pPr>
-              <w:jc w:val="center"/>
-              <w:rPr>
-                <w:sz w:val="32"/>
-                <w:szCs w:val="32"/>
-              </w:rPr>
-            </w:pPr>
-            <w:r>
-              <w:rPr>
-                <w:sz w:val="32"/>
-                <w:szCs w:val="32"/>
-              </w:rPr>
-              <w:t>0.0567</w:t>
+            <w:tcW w:w="1704" w:type="dxa"/>
+          </w:tcPr>
+          <w:p>
+            <w:pPr>
+              <w:jc w:val="center"/>
+              <w:rPr>
+                <w:sz w:val="32"/>
+                <w:szCs w:val="32"/>
+              </w:rPr>
+            </w:pPr>
+            <w:r>
+              <w:rPr>
+                <w:sz w:val="32"/>
+                <w:szCs w:val="32"/>
+              </w:rPr>
+              <w:t>186</w:t>
+            </w:r>
+          </w:p>
+        </w:tc>
+        <w:tc>
+          <w:tcPr>
+            <w:tcW w:w="1785" w:type="dxa"/>
+          </w:tcPr>
+          <w:p>
+            <w:pPr>
+              <w:jc w:val="center"/>
+              <w:rPr>
+                <w:sz w:val="32"/>
+                <w:szCs w:val="32"/>
+              </w:rPr>
+            </w:pPr>
+            <w:r>
+              <w:rPr>
+                <w:sz w:val="32"/>
+                <w:szCs w:val="32"/>
+              </w:rPr>
+              <w:t>180</w:t>
+            </w:r>
+          </w:p>
+        </w:tc>
+        <w:tc>
+          <w:tcPr>
+            <w:tcW w:w="1545" w:type="dxa"/>
+          </w:tcPr>
+          <w:p>
+            <w:pPr>
+              <w:jc w:val="center"/>
+              <w:rPr>
+                <w:sz w:val="32"/>
+                <w:szCs w:val="32"/>
+              </w:rPr>
+            </w:pPr>
+            <w:r>
+              <w:rPr>
+                <w:sz w:val="32"/>
+                <w:szCs w:val="32"/>
+              </w:rPr>
+              <w:t>8</w:t>
+            </w:r>
+          </w:p>
+        </w:tc>
+        <w:tc>
+          <w:tcPr>
+            <w:tcW w:w="2406" w:type="dxa"/>
+          </w:tcPr>
+          <w:p>
+            <w:pPr>
+              <w:jc w:val="center"/>
+              <w:rPr>
+                <w:sz w:val="32"/>
+                <w:szCs w:val="32"/>
+              </w:rPr>
+            </w:pPr>
+            <w:r>
+              <w:rPr>
+                <w:sz w:val="32"/>
+                <w:szCs w:val="32"/>
+              </w:rPr>
+              <w:t>0.000000000000</w:t>
             </w:r>
           </w:p>
         </w:tc>
@@ -5126,7 +5165,7 @@
       <w:tr>
         <w:tc>
           <w:tcPr>
-            <w:tcW w:w="2139" w:type="dxa"/>
+            <w:tcW w:w="1910" w:type="dxa"/>
           </w:tcPr>
           <w:p>
             <w:pPr>
@@ -5153,85 +5192,85 @@
         </w:tc>
         <w:tc>
           <w:tcPr>
-            <w:tcW w:w="1964" w:type="dxa"/>
-          </w:tcPr>
-          <w:p>
-            <w:pPr>
-              <w:jc w:val="center"/>
-              <w:rPr>
-                <w:sz w:val="32"/>
-                <w:szCs w:val="32"/>
-              </w:rPr>
-            </w:pPr>
-            <w:r>
-              <w:rPr>
-                <w:sz w:val="32"/>
-                <w:szCs w:val="32"/>
-              </w:rPr>
-              <w:t>16723</w:t>
-            </w:r>
-          </w:p>
-        </w:tc>
-        <w:tc>
-          <w:tcPr>
-            <w:tcW w:w="2012" w:type="dxa"/>
-          </w:tcPr>
-          <w:p>
-            <w:pPr>
-              <w:jc w:val="center"/>
-              <w:rPr>
-                <w:sz w:val="32"/>
-                <w:szCs w:val="32"/>
-              </w:rPr>
-            </w:pPr>
-            <w:r>
-              <w:rPr>
-                <w:sz w:val="32"/>
-                <w:szCs w:val="32"/>
-              </w:rPr>
-              <w:t>36711</w:t>
-            </w:r>
-          </w:p>
-        </w:tc>
-        <w:tc>
-          <w:tcPr>
-            <w:tcW w:w="1871" w:type="dxa"/>
-          </w:tcPr>
-          <w:p>
-            <w:pPr>
-              <w:jc w:val="center"/>
-              <w:rPr>
-                <w:sz w:val="32"/>
-                <w:szCs w:val="32"/>
-              </w:rPr>
-            </w:pPr>
-            <w:r>
-              <w:rPr>
-                <w:sz w:val="32"/>
-                <w:szCs w:val="32"/>
-              </w:rPr>
-              <w:t>14</w:t>
-            </w:r>
-          </w:p>
-        </w:tc>
-        <w:tc>
-          <w:tcPr>
-            <w:tcW w:w="1364" w:type="dxa"/>
-          </w:tcPr>
-          <w:p>
-            <w:pPr>
-              <w:jc w:val="center"/>
-              <w:rPr>
-                <w:sz w:val="32"/>
-                <w:szCs w:val="32"/>
-              </w:rPr>
-            </w:pPr>
-            <w:r>
-              <w:rPr>
-                <w:sz w:val="32"/>
-                <w:szCs w:val="32"/>
-              </w:rPr>
-              <w:t>0.1944</w:t>
+            <w:tcW w:w="1704" w:type="dxa"/>
+          </w:tcPr>
+          <w:p>
+            <w:pPr>
+              <w:jc w:val="center"/>
+              <w:rPr>
+                <w:sz w:val="32"/>
+                <w:szCs w:val="32"/>
+              </w:rPr>
+            </w:pPr>
+            <w:r>
+              <w:rPr>
+                <w:sz w:val="32"/>
+                <w:szCs w:val="32"/>
+              </w:rPr>
+              <w:t>157</w:t>
+            </w:r>
+          </w:p>
+        </w:tc>
+        <w:tc>
+          <w:tcPr>
+            <w:tcW w:w="1785" w:type="dxa"/>
+          </w:tcPr>
+          <w:p>
+            <w:pPr>
+              <w:jc w:val="center"/>
+              <w:rPr>
+                <w:sz w:val="32"/>
+                <w:szCs w:val="32"/>
+              </w:rPr>
+            </w:pPr>
+            <w:r>
+              <w:rPr>
+                <w:sz w:val="32"/>
+                <w:szCs w:val="32"/>
+              </w:rPr>
+              <w:t>342</w:t>
+            </w:r>
+          </w:p>
+        </w:tc>
+        <w:tc>
+          <w:tcPr>
+            <w:tcW w:w="1545" w:type="dxa"/>
+          </w:tcPr>
+          <w:p>
+            <w:pPr>
+              <w:jc w:val="center"/>
+              <w:rPr>
+                <w:sz w:val="32"/>
+                <w:szCs w:val="32"/>
+              </w:rPr>
+            </w:pPr>
+            <w:r>
+              <w:rPr>
+                <w:sz w:val="32"/>
+                <w:szCs w:val="32"/>
+              </w:rPr>
+              <w:t>8</w:t>
+            </w:r>
+          </w:p>
+        </w:tc>
+        <w:tc>
+          <w:tcPr>
+            <w:tcW w:w="2406" w:type="dxa"/>
+          </w:tcPr>
+          <w:p>
+            <w:pPr>
+              <w:jc w:val="center"/>
+              <w:rPr>
+                <w:sz w:val="32"/>
+                <w:szCs w:val="32"/>
+              </w:rPr>
+            </w:pPr>
+            <w:r>
+              <w:rPr>
+                <w:sz w:val="32"/>
+                <w:szCs w:val="32"/>
+              </w:rPr>
+              <w:t>0.000988245010</w:t>
             </w:r>
           </w:p>
         </w:tc>
@@ -5239,7 +5278,7 @@
       <w:tr>
         <w:tc>
           <w:tcPr>
-            <w:tcW w:w="2139" w:type="dxa"/>
+            <w:tcW w:w="1910" w:type="dxa"/>
           </w:tcPr>
           <w:p>
             <w:pPr>
@@ -5282,85 +5321,85 @@
         </w:tc>
         <w:tc>
           <w:tcPr>
-            <w:tcW w:w="1964" w:type="dxa"/>
-          </w:tcPr>
-          <w:p>
-            <w:pPr>
-              <w:jc w:val="center"/>
-              <w:rPr>
-                <w:sz w:val="32"/>
-                <w:szCs w:val="32"/>
-              </w:rPr>
-            </w:pPr>
-            <w:r>
-              <w:rPr>
-                <w:sz w:val="32"/>
-                <w:szCs w:val="32"/>
-              </w:rPr>
-              <w:t>-</w:t>
-            </w:r>
-          </w:p>
-        </w:tc>
-        <w:tc>
-          <w:tcPr>
-            <w:tcW w:w="2012" w:type="dxa"/>
-          </w:tcPr>
-          <w:p>
-            <w:pPr>
-              <w:jc w:val="center"/>
-              <w:rPr>
-                <w:sz w:val="32"/>
-                <w:szCs w:val="32"/>
-              </w:rPr>
-            </w:pPr>
-            <w:r>
-              <w:rPr>
-                <w:sz w:val="32"/>
-                <w:szCs w:val="32"/>
-              </w:rPr>
-              <w:t>-</w:t>
-            </w:r>
-          </w:p>
-        </w:tc>
-        <w:tc>
-          <w:tcPr>
-            <w:tcW w:w="1871" w:type="dxa"/>
-          </w:tcPr>
-          <w:p>
-            <w:pPr>
-              <w:jc w:val="center"/>
-              <w:rPr>
-                <w:sz w:val="32"/>
-                <w:szCs w:val="32"/>
-              </w:rPr>
-            </w:pPr>
-            <w:r>
-              <w:rPr>
-                <w:sz w:val="32"/>
-                <w:szCs w:val="32"/>
-              </w:rPr>
-              <w:t>-</w:t>
-            </w:r>
-          </w:p>
-        </w:tc>
-        <w:tc>
-          <w:tcPr>
-            <w:tcW w:w="1364" w:type="dxa"/>
-          </w:tcPr>
-          <w:p>
-            <w:pPr>
-              <w:jc w:val="center"/>
-              <w:rPr>
-                <w:sz w:val="32"/>
-                <w:szCs w:val="32"/>
-              </w:rPr>
-            </w:pPr>
-            <w:r>
-              <w:rPr>
-                <w:sz w:val="32"/>
-                <w:szCs w:val="32"/>
-              </w:rPr>
-              <w:t>-</w:t>
+            <w:tcW w:w="1704" w:type="dxa"/>
+          </w:tcPr>
+          <w:p>
+            <w:pPr>
+              <w:jc w:val="center"/>
+              <w:rPr>
+                <w:sz w:val="32"/>
+                <w:szCs w:val="32"/>
+              </w:rPr>
+            </w:pPr>
+            <w:r>
+              <w:rPr>
+                <w:sz w:val="32"/>
+                <w:szCs w:val="32"/>
+              </w:rPr>
+              <w:t>11</w:t>
+            </w:r>
+          </w:p>
+        </w:tc>
+        <w:tc>
+          <w:tcPr>
+            <w:tcW w:w="1785" w:type="dxa"/>
+          </w:tcPr>
+          <w:p>
+            <w:pPr>
+              <w:jc w:val="center"/>
+              <w:rPr>
+                <w:sz w:val="32"/>
+                <w:szCs w:val="32"/>
+              </w:rPr>
+            </w:pPr>
+            <w:r>
+              <w:rPr>
+                <w:sz w:val="32"/>
+                <w:szCs w:val="32"/>
+              </w:rPr>
+              <w:t>22</w:t>
+            </w:r>
+          </w:p>
+        </w:tc>
+        <w:tc>
+          <w:tcPr>
+            <w:tcW w:w="1545" w:type="dxa"/>
+          </w:tcPr>
+          <w:p>
+            <w:pPr>
+              <w:jc w:val="center"/>
+              <w:rPr>
+                <w:sz w:val="32"/>
+                <w:szCs w:val="32"/>
+              </w:rPr>
+            </w:pPr>
+            <w:r>
+              <w:rPr>
+                <w:sz w:val="32"/>
+                <w:szCs w:val="32"/>
+              </w:rPr>
+              <w:t>8</w:t>
+            </w:r>
+          </w:p>
+        </w:tc>
+        <w:tc>
+          <w:tcPr>
+            <w:tcW w:w="2406" w:type="dxa"/>
+          </w:tcPr>
+          <w:p>
+            <w:pPr>
+              <w:jc w:val="center"/>
+              <w:rPr>
+                <w:sz w:val="32"/>
+                <w:szCs w:val="32"/>
+              </w:rPr>
+            </w:pPr>
+            <w:r>
+              <w:rPr>
+                <w:sz w:val="32"/>
+                <w:szCs w:val="32"/>
+              </w:rPr>
+              <w:t>0.000000000000</w:t>
             </w:r>
           </w:p>
         </w:tc>
@@ -5368,7 +5407,7 @@
       <w:tr>
         <w:tc>
           <w:tcPr>
-            <w:tcW w:w="2139" w:type="dxa"/>
+            <w:tcW w:w="1910" w:type="dxa"/>
           </w:tcPr>
           <w:p>
             <w:pPr>
@@ -5411,85 +5450,85 @@
         </w:tc>
         <w:tc>
           <w:tcPr>
-            <w:tcW w:w="1964" w:type="dxa"/>
-          </w:tcPr>
-          <w:p>
-            <w:pPr>
-              <w:jc w:val="center"/>
-              <w:rPr>
-                <w:sz w:val="32"/>
-                <w:szCs w:val="32"/>
-              </w:rPr>
-            </w:pPr>
-            <w:r>
-              <w:rPr>
-                <w:sz w:val="32"/>
-                <w:szCs w:val="32"/>
-              </w:rPr>
-              <w:t>221</w:t>
-            </w:r>
-          </w:p>
-        </w:tc>
-        <w:tc>
-          <w:tcPr>
-            <w:tcW w:w="2012" w:type="dxa"/>
-          </w:tcPr>
-          <w:p>
-            <w:pPr>
-              <w:jc w:val="center"/>
-              <w:rPr>
-                <w:sz w:val="32"/>
-                <w:szCs w:val="32"/>
-              </w:rPr>
-            </w:pPr>
-            <w:r>
-              <w:rPr>
-                <w:sz w:val="32"/>
-                <w:szCs w:val="32"/>
-              </w:rPr>
-              <w:t>479</w:t>
-            </w:r>
-          </w:p>
-        </w:tc>
-        <w:tc>
-          <w:tcPr>
-            <w:tcW w:w="1871" w:type="dxa"/>
-          </w:tcPr>
-          <w:p>
-            <w:pPr>
-              <w:jc w:val="center"/>
-              <w:rPr>
-                <w:sz w:val="32"/>
-                <w:szCs w:val="32"/>
-              </w:rPr>
-            </w:pPr>
-            <w:r>
-              <w:rPr>
-                <w:sz w:val="32"/>
-                <w:szCs w:val="32"/>
-              </w:rPr>
-              <w:t>14</w:t>
-            </w:r>
-          </w:p>
-        </w:tc>
-        <w:tc>
-          <w:tcPr>
-            <w:tcW w:w="1364" w:type="dxa"/>
-          </w:tcPr>
-          <w:p>
-            <w:pPr>
-              <w:jc w:val="center"/>
-              <w:rPr>
-                <w:sz w:val="32"/>
-                <w:szCs w:val="32"/>
-              </w:rPr>
-            </w:pPr>
-            <w:r>
-              <w:rPr>
-                <w:sz w:val="32"/>
-                <w:szCs w:val="32"/>
-              </w:rPr>
-              <w:t>0.0020</w:t>
+            <w:tcW w:w="1704" w:type="dxa"/>
+          </w:tcPr>
+          <w:p>
+            <w:pPr>
+              <w:jc w:val="center"/>
+              <w:rPr>
+                <w:sz w:val="32"/>
+                <w:szCs w:val="32"/>
+              </w:rPr>
+            </w:pPr>
+            <w:r>
+              <w:rPr>
+                <w:sz w:val="32"/>
+                <w:szCs w:val="32"/>
+              </w:rPr>
+              <w:t>36</w:t>
+            </w:r>
+          </w:p>
+        </w:tc>
+        <w:tc>
+          <w:tcPr>
+            <w:tcW w:w="1785" w:type="dxa"/>
+          </w:tcPr>
+          <w:p>
+            <w:pPr>
+              <w:jc w:val="center"/>
+              <w:rPr>
+                <w:sz w:val="32"/>
+                <w:szCs w:val="32"/>
+              </w:rPr>
+            </w:pPr>
+            <w:r>
+              <w:rPr>
+                <w:sz w:val="32"/>
+                <w:szCs w:val="32"/>
+              </w:rPr>
+              <w:t>74</w:t>
+            </w:r>
+          </w:p>
+        </w:tc>
+        <w:tc>
+          <w:tcPr>
+            <w:tcW w:w="1545" w:type="dxa"/>
+          </w:tcPr>
+          <w:p>
+            <w:pPr>
+              <w:jc w:val="center"/>
+              <w:rPr>
+                <w:sz w:val="32"/>
+                <w:szCs w:val="32"/>
+              </w:rPr>
+            </w:pPr>
+            <w:r>
+              <w:rPr>
+                <w:sz w:val="32"/>
+                <w:szCs w:val="32"/>
+              </w:rPr>
+              <w:t>8</w:t>
+            </w:r>
+          </w:p>
+        </w:tc>
+        <w:tc>
+          <w:tcPr>
+            <w:tcW w:w="2406" w:type="dxa"/>
+          </w:tcPr>
+          <w:p>
+            <w:pPr>
+              <w:jc w:val="center"/>
+              <w:rPr>
+                <w:sz w:val="32"/>
+                <w:szCs w:val="32"/>
+              </w:rPr>
+            </w:pPr>
+            <w:r>
+              <w:rPr>
+                <w:sz w:val="32"/>
+                <w:szCs w:val="32"/>
+              </w:rPr>
+              <w:t>0.000000000000</w:t>
             </w:r>
           </w:p>
         </w:tc>
@@ -5509,6 +5548,115 @@
         </w:rPr>
         <w:t>DFS: Not Possible (Infinite Search Tree)</w:t>
       </w:r>
+    </w:p>
+    <w:p>
+      <w:pPr>
+        <w:rPr>
+          <w:sz w:val="32"/>
+          <w:szCs w:val="32"/>
+        </w:rPr>
+      </w:pPr>
+      <w:r>
+        <w:rPr>
+          <w:sz w:val="32"/>
+          <w:szCs w:val="32"/>
+        </w:rPr>
+        <w:t xml:space="preserve">Clearly, Greedy search performs the best, with the least number of nodes expanded (11), followed by A* with 36 nodes expanded. These two algorithms outperform the others because of the use of the heuristic provided. Indicating that the heuristic is very good. In fact, we can conclude that the heuristic is more useful than the uniform cost assigned to each action, since Greedy algorithm (that only uses heuristics) </w:t>
+      </w:r>
+      <w:proofErr w:type="gramStart"/>
+      <w:r>
+        <w:rPr>
+          <w:sz w:val="32"/>
+          <w:szCs w:val="32"/>
+        </w:rPr>
+        <w:t>out performs</w:t>
+      </w:r>
+      <w:proofErr w:type="gramEnd"/>
+      <w:r>
+        <w:rPr>
+          <w:sz w:val="32"/>
+          <w:szCs w:val="32"/>
+        </w:rPr>
+        <w:t xml:space="preserve"> the rest.</w:t>
+      </w:r>
+      <w:r>
+        <w:rPr>
+          <w:sz w:val="32"/>
+          <w:szCs w:val="32"/>
+        </w:rPr>
+        <w:t xml:space="preserve"> Although, we do notice that IDA is very quick (as fast as Greedy and A*), it expands </w:t>
+      </w:r>
+      <w:proofErr w:type="gramStart"/>
+      <w:r>
+        <w:rPr>
+          <w:sz w:val="32"/>
+          <w:szCs w:val="32"/>
+        </w:rPr>
+        <w:t>the most</w:t>
+      </w:r>
+      <w:proofErr w:type="gramEnd"/>
+      <w:r>
+        <w:rPr>
+          <w:sz w:val="32"/>
+          <w:szCs w:val="32"/>
+        </w:rPr>
+        <w:t xml:space="preserve"> number of nodes, which </w:t>
+      </w:r>
+      <w:r>
+        <w:rPr>
+          <w:sz w:val="32"/>
+          <w:szCs w:val="32"/>
+        </w:rPr>
+        <w:t>means the search itself is not very efficient.</w:t>
+      </w:r>
+    </w:p>
+    <w:p>
+      <w:pPr>
+        <w:rPr>
+          <w:sz w:val="32"/>
+          <w:szCs w:val="32"/>
+        </w:rPr>
+      </w:pPr>
+    </w:p>
+    <w:p>
+      <w:pPr>
+        <w:rPr>
+          <w:sz w:val="32"/>
+          <w:szCs w:val="32"/>
+        </w:rPr>
+      </w:pPr>
+    </w:p>
+    <w:p>
+      <w:pPr>
+        <w:rPr>
+          <w:sz w:val="32"/>
+          <w:szCs w:val="32"/>
+        </w:rPr>
+      </w:pPr>
+    </w:p>
+    <w:p>
+      <w:pPr>
+        <w:rPr>
+          <w:sz w:val="32"/>
+          <w:szCs w:val="32"/>
+        </w:rPr>
+      </w:pPr>
+    </w:p>
+    <w:p>
+      <w:pPr>
+        <w:rPr>
+          <w:sz w:val="32"/>
+          <w:szCs w:val="32"/>
+        </w:rPr>
+      </w:pPr>
+    </w:p>
+    <w:p>
+      <w:pPr>
+        <w:rPr>
+          <w:sz w:val="32"/>
+          <w:szCs w:val="32"/>
+        </w:rPr>
+      </w:pPr>
     </w:p>
     <w:p>
       <w:pPr>

</xml_diff>

<commit_message>
Sokoban done - hard left
</commit_message>
<xml_diff>
--- a/Results/Results.docx
+++ b/Results/Results.docx
@@ -597,7 +597,6 @@
                 <w:szCs w:val="32"/>
               </w:rPr>
             </w:pPr>
-            <w:proofErr w:type="spellStart"/>
             <w:r>
               <w:rPr>
                 <w:b/>
@@ -607,7 +606,6 @@
               </w:rPr>
               <w:t>Djikstra</w:t>
             </w:r>
-            <w:proofErr w:type="spellEnd"/>
           </w:p>
         </w:tc>
         <w:tc>
@@ -1175,25 +1173,7 @@
           <w:sz w:val="32"/>
           <w:szCs w:val="32"/>
         </w:rPr>
-        <w:t xml:space="preserve">Greedy (Manhattan): My poor laptop (4.6Ghz with 16gb ram) </w:t>
-      </w:r>
-      <w:proofErr w:type="spellStart"/>
-      <w:proofErr w:type="gramStart"/>
-      <w:r>
-        <w:rPr>
-          <w:sz w:val="32"/>
-          <w:szCs w:val="32"/>
-        </w:rPr>
-        <w:t>cant</w:t>
-      </w:r>
-      <w:proofErr w:type="spellEnd"/>
-      <w:proofErr w:type="gramEnd"/>
-      <w:r>
-        <w:rPr>
-          <w:sz w:val="32"/>
-          <w:szCs w:val="32"/>
-        </w:rPr>
-        <w:t xml:space="preserve"> handle it &lt;/3</w:t>
+        <w:t>Greedy (Manhattan): My poor laptop (4.6Ghz with 16gb ram) cant handle it &lt;/3</w:t>
       </w:r>
       <w:r>
         <w:rPr>
@@ -1202,23 +1182,13 @@
         </w:rPr>
         <w:t xml:space="preserve"> -&gt; (</w:t>
       </w:r>
-      <w:proofErr w:type="spellStart"/>
       <w:r>
         <w:rPr>
           <w:sz w:val="32"/>
           <w:szCs w:val="32"/>
           <w:highlight w:val="yellow"/>
         </w:rPr>
-        <w:t>Heursitic</w:t>
-      </w:r>
-      <w:proofErr w:type="spellEnd"/>
-      <w:r>
-        <w:rPr>
-          <w:sz w:val="32"/>
-          <w:szCs w:val="32"/>
-          <w:highlight w:val="yellow"/>
-        </w:rPr>
-        <w:t xml:space="preserve"> bad and inf search tree</w:t>
+        <w:t>Heursitic bad and inf search tree</w:t>
       </w:r>
       <w:r>
         <w:rPr>
@@ -1240,25 +1210,7 @@
           <w:sz w:val="32"/>
           <w:szCs w:val="32"/>
         </w:rPr>
-        <w:t xml:space="preserve">Greedy (Hamming): My poor laptop (4.6Ghz with 16gb ram) </w:t>
-      </w:r>
-      <w:proofErr w:type="spellStart"/>
-      <w:proofErr w:type="gramStart"/>
-      <w:r>
-        <w:rPr>
-          <w:sz w:val="32"/>
-          <w:szCs w:val="32"/>
-        </w:rPr>
-        <w:t>cant</w:t>
-      </w:r>
-      <w:proofErr w:type="spellEnd"/>
-      <w:proofErr w:type="gramEnd"/>
-      <w:r>
-        <w:rPr>
-          <w:sz w:val="32"/>
-          <w:szCs w:val="32"/>
-        </w:rPr>
-        <w:t xml:space="preserve"> handle it &lt;/3</w:t>
+        <w:t>Greedy (Hamming): My poor laptop (4.6Ghz with 16gb ram) cant handle it &lt;/3</w:t>
       </w:r>
     </w:p>
     <w:p>
@@ -1795,7 +1747,6 @@
                 <w:szCs w:val="32"/>
               </w:rPr>
             </w:pPr>
-            <w:proofErr w:type="spellStart"/>
             <w:r>
               <w:rPr>
                 <w:b/>
@@ -1805,7 +1756,6 @@
               </w:rPr>
               <w:t>Djikstra</w:t>
             </w:r>
-            <w:proofErr w:type="spellEnd"/>
           </w:p>
         </w:tc>
         <w:tc>
@@ -2373,58 +2323,22 @@
           <w:sz w:val="32"/>
           <w:szCs w:val="32"/>
         </w:rPr>
-        <w:t xml:space="preserve">Greedy (Manhattan): My poor laptop (4.6Ghz with 16gb ram) </w:t>
+        <w:t>Greedy (Manhattan): My poor laptop (4.6Ghz with 16gb ram) cant handle it &lt;/3</w:t>
       </w:r>
-      <w:proofErr w:type="spellStart"/>
-      <w:proofErr w:type="gramStart"/>
+    </w:p>
+    <w:p>
+      <w:pPr>
+        <w:rPr>
+          <w:sz w:val="32"/>
+          <w:szCs w:val="32"/>
+        </w:rPr>
+      </w:pPr>
       <w:r>
         <w:rPr>
           <w:sz w:val="32"/>
           <w:szCs w:val="32"/>
         </w:rPr>
-        <w:t>cant</w:t>
-      </w:r>
-      <w:proofErr w:type="spellEnd"/>
-      <w:proofErr w:type="gramEnd"/>
-      <w:r>
-        <w:rPr>
-          <w:sz w:val="32"/>
-          <w:szCs w:val="32"/>
-        </w:rPr>
-        <w:t xml:space="preserve"> handle it &lt;/3</w:t>
-      </w:r>
-    </w:p>
-    <w:p>
-      <w:pPr>
-        <w:rPr>
-          <w:sz w:val="32"/>
-          <w:szCs w:val="32"/>
-        </w:rPr>
-      </w:pPr>
-      <w:r>
-        <w:rPr>
-          <w:sz w:val="32"/>
-          <w:szCs w:val="32"/>
-        </w:rPr>
-        <w:t xml:space="preserve">Greedy (Hamming): My poor laptop (4.6Ghz with 16gb ram) </w:t>
-      </w:r>
-      <w:proofErr w:type="spellStart"/>
-      <w:proofErr w:type="gramStart"/>
-      <w:r>
-        <w:rPr>
-          <w:sz w:val="32"/>
-          <w:szCs w:val="32"/>
-        </w:rPr>
-        <w:t>cant</w:t>
-      </w:r>
-      <w:proofErr w:type="spellEnd"/>
-      <w:proofErr w:type="gramEnd"/>
-      <w:r>
-        <w:rPr>
-          <w:sz w:val="32"/>
-          <w:szCs w:val="32"/>
-        </w:rPr>
-        <w:t xml:space="preserve"> handle it &lt;/3</w:t>
+        <w:t>Greedy (Hamming): My poor laptop (4.6Ghz with 16gb ram) cant handle it &lt;/3</w:t>
       </w:r>
     </w:p>
     <w:p>
@@ -3023,7 +2937,6 @@
                 <w:szCs w:val="32"/>
               </w:rPr>
             </w:pPr>
-            <w:proofErr w:type="spellStart"/>
             <w:r>
               <w:rPr>
                 <w:b/>
@@ -3033,7 +2946,6 @@
               </w:rPr>
               <w:t>Djikstra</w:t>
             </w:r>
-            <w:proofErr w:type="spellEnd"/>
           </w:p>
         </w:tc>
         <w:tc>
@@ -3421,25 +3333,7 @@
           <w:sz w:val="32"/>
           <w:szCs w:val="32"/>
         </w:rPr>
-        <w:t xml:space="preserve">): My poor laptop (4.6Ghz with 16gb ram) </w:t>
-      </w:r>
-      <w:proofErr w:type="spellStart"/>
-      <w:proofErr w:type="gramStart"/>
-      <w:r>
-        <w:rPr>
-          <w:sz w:val="32"/>
-          <w:szCs w:val="32"/>
-        </w:rPr>
-        <w:t>cant</w:t>
-      </w:r>
-      <w:proofErr w:type="spellEnd"/>
-      <w:proofErr w:type="gramEnd"/>
-      <w:r>
-        <w:rPr>
-          <w:sz w:val="32"/>
-          <w:szCs w:val="32"/>
-        </w:rPr>
-        <w:t xml:space="preserve"> handle it &lt;/3</w:t>
+        <w:t>): My poor laptop (4.6Ghz with 16gb ram) cant handle it &lt;/3</w:t>
       </w:r>
     </w:p>
     <w:p>
@@ -3959,7 +3853,6 @@
                 <w:szCs w:val="32"/>
               </w:rPr>
             </w:pPr>
-            <w:proofErr w:type="spellStart"/>
             <w:r>
               <w:rPr>
                 <w:b/>
@@ -3969,7 +3862,6 @@
               </w:rPr>
               <w:t>Djikstra</w:t>
             </w:r>
-            <w:proofErr w:type="spellEnd"/>
           </w:p>
         </w:tc>
         <w:tc>
@@ -4357,25 +4249,7 @@
           <w:sz w:val="32"/>
           <w:szCs w:val="32"/>
         </w:rPr>
-        <w:t xml:space="preserve">): My poor laptop (4.6Ghz with 16gb ram) </w:t>
-      </w:r>
-      <w:proofErr w:type="spellStart"/>
-      <w:proofErr w:type="gramStart"/>
-      <w:r>
-        <w:rPr>
-          <w:sz w:val="32"/>
-          <w:szCs w:val="32"/>
-        </w:rPr>
-        <w:t>cant</w:t>
-      </w:r>
-      <w:proofErr w:type="spellEnd"/>
-      <w:proofErr w:type="gramEnd"/>
-      <w:r>
-        <w:rPr>
-          <w:sz w:val="32"/>
-          <w:szCs w:val="32"/>
-        </w:rPr>
-        <w:t xml:space="preserve"> handle it &lt;/3</w:t>
+        <w:t>): My poor laptop (4.6Ghz with 16gb ram) cant handle it &lt;/3</w:t>
       </w:r>
     </w:p>
     <w:p>
@@ -4645,48 +4519,7 @@
           <w:sz w:val="32"/>
           <w:szCs w:val="32"/>
         </w:rPr>
-        <w:t>Initial state always set to [</w:t>
-      </w:r>
-      <w:proofErr w:type="spellStart"/>
-      <w:proofErr w:type="gramStart"/>
-      <w:r>
-        <w:rPr>
-          <w:sz w:val="32"/>
-          <w:szCs w:val="32"/>
-        </w:rPr>
-        <w:t>False,False</w:t>
-      </w:r>
-      <w:proofErr w:type="gramEnd"/>
-      <w:r>
-        <w:rPr>
-          <w:sz w:val="32"/>
-          <w:szCs w:val="32"/>
-        </w:rPr>
-        <w:t>,False,False</w:t>
-      </w:r>
-      <w:proofErr w:type="spellEnd"/>
-      <w:r>
-        <w:rPr>
-          <w:sz w:val="32"/>
-          <w:szCs w:val="32"/>
-        </w:rPr>
-        <w:t>], with goal state always [</w:t>
-      </w:r>
-      <w:proofErr w:type="spellStart"/>
-      <w:r>
-        <w:rPr>
-          <w:sz w:val="32"/>
-          <w:szCs w:val="32"/>
-        </w:rPr>
-        <w:t>True,True,True,True</w:t>
-      </w:r>
-      <w:proofErr w:type="spellEnd"/>
-      <w:r>
-        <w:rPr>
-          <w:sz w:val="32"/>
-          <w:szCs w:val="32"/>
-        </w:rPr>
-        <w:t>].</w:t>
+        <w:t>Initial state always set to [False,False,False,False], with goal state always [True,True,True,True].</w:t>
       </w:r>
     </w:p>
     <w:tbl>
@@ -5177,7 +5010,6 @@
                 <w:szCs w:val="32"/>
               </w:rPr>
             </w:pPr>
-            <w:proofErr w:type="spellStart"/>
             <w:r>
               <w:rPr>
                 <w:b/>
@@ -5187,7 +5019,6 @@
               </w:rPr>
               <w:t>Djikstra</w:t>
             </w:r>
-            <w:proofErr w:type="spellEnd"/>
           </w:p>
         </w:tc>
         <w:tc>
@@ -5561,46 +5392,14 @@
           <w:sz w:val="32"/>
           <w:szCs w:val="32"/>
         </w:rPr>
-        <w:t xml:space="preserve">Clearly, Greedy search performs the best, with the least number of nodes expanded (11), followed by A* with 36 nodes expanded. These two algorithms outperform the others because of the use of the heuristic provided. Indicating that the heuristic is very good. In fact, we can conclude that the heuristic is more useful than the uniform cost assigned to each action, since Greedy algorithm (that only uses heuristics) </w:t>
-      </w:r>
-      <w:proofErr w:type="gramStart"/>
-      <w:r>
-        <w:rPr>
-          <w:sz w:val="32"/>
-          <w:szCs w:val="32"/>
-        </w:rPr>
-        <w:t>out performs</w:t>
-      </w:r>
-      <w:proofErr w:type="gramEnd"/>
-      <w:r>
-        <w:rPr>
-          <w:sz w:val="32"/>
-          <w:szCs w:val="32"/>
-        </w:rPr>
-        <w:t xml:space="preserve"> the rest.</w:t>
+        <w:t>Clearly, Greedy search performs the best, with the least number of nodes expanded (11), followed by A* with 36 nodes expanded. These two algorithms outperform the others because of the use of the heuristic provided. Indicating that the heuristic is very good. In fact, we can conclude that the heuristic is more useful than the uniform cost assigned to each action, since Greedy algorithm (that only uses heuristics) out performs the rest.</w:t>
       </w:r>
       <w:r>
         <w:rPr>
           <w:sz w:val="32"/>
           <w:szCs w:val="32"/>
         </w:rPr>
-        <w:t xml:space="preserve"> Although, we do notice that IDA is very quick (as fast as Greedy and A*), it expands </w:t>
-      </w:r>
-      <w:proofErr w:type="gramStart"/>
-      <w:r>
-        <w:rPr>
-          <w:sz w:val="32"/>
-          <w:szCs w:val="32"/>
-        </w:rPr>
-        <w:t>the most</w:t>
-      </w:r>
-      <w:proofErr w:type="gramEnd"/>
-      <w:r>
-        <w:rPr>
-          <w:sz w:val="32"/>
-          <w:szCs w:val="32"/>
-        </w:rPr>
-        <w:t xml:space="preserve"> number of nodes, which </w:t>
+        <w:t xml:space="preserve"> Although, we do notice that IDA is very quick (as fast as Greedy and A*), it expands the most number of nodes, which </w:t>
       </w:r>
       <w:r>
         <w:rPr>
@@ -5649,6 +5448,206 @@
           <w:szCs w:val="32"/>
         </w:rPr>
       </w:pPr>
+    </w:p>
+    <w:p>
+      <w:pPr>
+        <w:rPr>
+          <w:sz w:val="32"/>
+          <w:szCs w:val="32"/>
+        </w:rPr>
+      </w:pPr>
+      <w:r>
+        <w:rPr>
+          <w:sz w:val="32"/>
+          <w:szCs w:val="32"/>
+        </w:rPr>
+        <w:lastRenderedPageBreak/>
+        <w:t>Stone Puzzle</w:t>
+      </w:r>
+    </w:p>
+    <w:p>
+      <w:pPr>
+        <w:rPr>
+          <w:sz w:val="32"/>
+          <w:szCs w:val="32"/>
+        </w:rPr>
+      </w:pPr>
+    </w:p>
+    <w:p>
+      <w:pPr>
+        <w:rPr>
+          <w:sz w:val="32"/>
+          <w:szCs w:val="32"/>
+        </w:rPr>
+      </w:pPr>
+    </w:p>
+    <w:p>
+      <w:pPr>
+        <w:rPr>
+          <w:sz w:val="32"/>
+          <w:szCs w:val="32"/>
+        </w:rPr>
+      </w:pPr>
+    </w:p>
+    <w:p>
+      <w:pPr>
+        <w:rPr>
+          <w:sz w:val="32"/>
+          <w:szCs w:val="32"/>
+        </w:rPr>
+      </w:pPr>
+    </w:p>
+    <w:p>
+      <w:pPr>
+        <w:rPr>
+          <w:sz w:val="32"/>
+          <w:szCs w:val="32"/>
+        </w:rPr>
+      </w:pPr>
+    </w:p>
+    <w:p>
+      <w:pPr>
+        <w:rPr>
+          <w:sz w:val="32"/>
+          <w:szCs w:val="32"/>
+        </w:rPr>
+      </w:pPr>
+    </w:p>
+    <w:p>
+      <w:pPr>
+        <w:rPr>
+          <w:sz w:val="32"/>
+          <w:szCs w:val="32"/>
+        </w:rPr>
+      </w:pPr>
+    </w:p>
+    <w:p>
+      <w:pPr>
+        <w:rPr>
+          <w:sz w:val="32"/>
+          <w:szCs w:val="32"/>
+        </w:rPr>
+      </w:pPr>
+    </w:p>
+    <w:p>
+      <w:pPr>
+        <w:rPr>
+          <w:sz w:val="32"/>
+          <w:szCs w:val="32"/>
+        </w:rPr>
+      </w:pPr>
+    </w:p>
+    <w:p>
+      <w:pPr>
+        <w:rPr>
+          <w:sz w:val="32"/>
+          <w:szCs w:val="32"/>
+        </w:rPr>
+      </w:pPr>
+    </w:p>
+    <w:p>
+      <w:pPr>
+        <w:rPr>
+          <w:sz w:val="32"/>
+          <w:szCs w:val="32"/>
+        </w:rPr>
+      </w:pPr>
+    </w:p>
+    <w:p>
+      <w:pPr>
+        <w:rPr>
+          <w:sz w:val="32"/>
+          <w:szCs w:val="32"/>
+        </w:rPr>
+      </w:pPr>
+    </w:p>
+    <w:p>
+      <w:pPr>
+        <w:rPr>
+          <w:sz w:val="32"/>
+          <w:szCs w:val="32"/>
+        </w:rPr>
+      </w:pPr>
+    </w:p>
+    <w:p>
+      <w:pPr>
+        <w:rPr>
+          <w:sz w:val="32"/>
+          <w:szCs w:val="32"/>
+        </w:rPr>
+      </w:pPr>
+    </w:p>
+    <w:p>
+      <w:pPr>
+        <w:rPr>
+          <w:sz w:val="32"/>
+          <w:szCs w:val="32"/>
+        </w:rPr>
+      </w:pPr>
+    </w:p>
+    <w:p>
+      <w:pPr>
+        <w:rPr>
+          <w:sz w:val="32"/>
+          <w:szCs w:val="32"/>
+        </w:rPr>
+      </w:pPr>
+    </w:p>
+    <w:p>
+      <w:pPr>
+        <w:rPr>
+          <w:sz w:val="32"/>
+          <w:szCs w:val="32"/>
+        </w:rPr>
+      </w:pPr>
+    </w:p>
+    <w:p>
+      <w:pPr>
+        <w:rPr>
+          <w:sz w:val="32"/>
+          <w:szCs w:val="32"/>
+        </w:rPr>
+      </w:pPr>
+    </w:p>
+    <w:p>
+      <w:pPr>
+        <w:rPr>
+          <w:sz w:val="32"/>
+          <w:szCs w:val="32"/>
+        </w:rPr>
+      </w:pPr>
+    </w:p>
+    <w:p>
+      <w:pPr>
+        <w:rPr>
+          <w:sz w:val="32"/>
+          <w:szCs w:val="32"/>
+        </w:rPr>
+      </w:pPr>
+    </w:p>
+    <w:p>
+      <w:pPr>
+        <w:rPr>
+          <w:sz w:val="32"/>
+          <w:szCs w:val="32"/>
+        </w:rPr>
+      </w:pPr>
+    </w:p>
+    <w:p>
+      <w:pPr>
+        <w:rPr>
+          <w:sz w:val="32"/>
+          <w:szCs w:val="32"/>
+        </w:rPr>
+      </w:pPr>
+      <w:r>
+        <w:rPr>
+          <w:sz w:val="32"/>
+          <w:szCs w:val="32"/>
+        </w:rPr>
+        <w:lastRenderedPageBreak/>
+        <w:t>TSP:</w:t>
+      </w:r>
     </w:p>
     <w:p>
       <w:pPr>

</xml_diff>

<commit_message>
Sokoban All But Hard
</commit_message>
<xml_diff>
--- a/Results/Results.docx
+++ b/Results/Results.docx
@@ -1175,7 +1175,42 @@
           <w:sz w:val="32"/>
           <w:szCs w:val="32"/>
         </w:rPr>
-        <w:t xml:space="preserve">Greedy (Manhattan): My poor laptop (4.6Ghz with 16gb ram) </w:t>
+        <w:t xml:space="preserve">Greedy </w:t>
+      </w:r>
+      <w:r>
+        <w:rPr>
+          <w:sz w:val="32"/>
+          <w:szCs w:val="32"/>
+        </w:rPr>
+        <w:t xml:space="preserve">Algorithm: </w:t>
+      </w:r>
+      <w:r>
+        <w:rPr>
+          <w:sz w:val="32"/>
+          <w:szCs w:val="32"/>
+        </w:rPr>
+        <w:t>The algorithm does not resolve since the heuristic</w:t>
+      </w:r>
+      <w:r>
+        <w:rPr>
+          <w:sz w:val="32"/>
+          <w:szCs w:val="32"/>
+        </w:rPr>
+        <w:t>s are</w:t>
+      </w:r>
+      <w:r>
+        <w:rPr>
+          <w:sz w:val="32"/>
+          <w:szCs w:val="32"/>
+        </w:rPr>
+        <w:t xml:space="preserve"> not very useful without the actual path cost. Moreover, since the search tree is infinite, the algorithm gets stuck in a loop, and does not terminate. We can observe the results of using the heuristic with the path cost in the A* algorithm, that performs the best overall</w:t>
+      </w:r>
+      <w:r>
+        <w:rPr>
+          <w:sz w:val="32"/>
+          <w:szCs w:val="32"/>
+        </w:rPr>
+        <w:t xml:space="preserve">, better than </w:t>
       </w:r>
       <w:proofErr w:type="spellStart"/>
       <w:r>
@@ -1183,7 +1218,7 @@
           <w:sz w:val="32"/>
           <w:szCs w:val="32"/>
         </w:rPr>
-        <w:t>cant</w:t>
+        <w:t>Djikstra</w:t>
       </w:r>
       <w:proofErr w:type="spellEnd"/>
       <w:r>
@@ -1191,87 +1226,29 @@
           <w:sz w:val="32"/>
           <w:szCs w:val="32"/>
         </w:rPr>
-        <w:t xml:space="preserve"> handle it &lt;/3</w:t>
-      </w:r>
-      <w:r>
-        <w:rPr>
-          <w:sz w:val="32"/>
-          <w:szCs w:val="32"/>
-        </w:rPr>
-        <w:t xml:space="preserve"> -&gt; (</w:t>
-      </w:r>
-      <w:proofErr w:type="spellStart"/>
-      <w:r>
-        <w:rPr>
-          <w:sz w:val="32"/>
-          <w:szCs w:val="32"/>
-          <w:highlight w:val="yellow"/>
-        </w:rPr>
-        <w:t>Heursitic</w:t>
-      </w:r>
-      <w:proofErr w:type="spellEnd"/>
-      <w:r>
-        <w:rPr>
-          <w:sz w:val="32"/>
-          <w:szCs w:val="32"/>
-          <w:highlight w:val="yellow"/>
-        </w:rPr>
-        <w:t xml:space="preserve"> bad and inf search tree</w:t>
-      </w:r>
-      <w:r>
-        <w:rPr>
-          <w:sz w:val="32"/>
-          <w:szCs w:val="32"/>
-        </w:rPr>
-        <w:t>)</w:t>
-      </w:r>
-    </w:p>
-    <w:p>
-      <w:pPr>
-        <w:rPr>
-          <w:sz w:val="32"/>
-          <w:szCs w:val="32"/>
-        </w:rPr>
-      </w:pPr>
-      <w:r>
-        <w:rPr>
-          <w:sz w:val="32"/>
-          <w:szCs w:val="32"/>
-        </w:rPr>
-        <w:t xml:space="preserve">Greedy (Hamming): My poor laptop (4.6Ghz with 16gb ram) </w:t>
-      </w:r>
-      <w:proofErr w:type="spellStart"/>
-      <w:r>
-        <w:rPr>
-          <w:sz w:val="32"/>
-          <w:szCs w:val="32"/>
-        </w:rPr>
-        <w:t>cant</w:t>
-      </w:r>
-      <w:proofErr w:type="spellEnd"/>
-      <w:r>
-        <w:rPr>
-          <w:sz w:val="32"/>
-          <w:szCs w:val="32"/>
-        </w:rPr>
-        <w:t xml:space="preserve"> handle it &lt;/3</w:t>
-      </w:r>
-    </w:p>
-    <w:p>
-      <w:pPr>
-        <w:rPr>
-          <w:sz w:val="32"/>
-          <w:szCs w:val="32"/>
-        </w:rPr>
-      </w:pPr>
-    </w:p>
-    <w:p>
-      <w:pPr>
-        <w:rPr>
-          <w:sz w:val="32"/>
-          <w:szCs w:val="32"/>
-        </w:rPr>
-      </w:pPr>
+        <w:t xml:space="preserve"> which uses only the path cost</w:t>
+      </w:r>
+      <w:r>
+        <w:rPr>
+          <w:sz w:val="32"/>
+          <w:szCs w:val="32"/>
+        </w:rPr>
+        <w:t>. Hence the heuristic is useful but not</w:t>
+      </w:r>
+      <w:r>
+        <w:rPr>
+          <w:sz w:val="32"/>
+          <w:szCs w:val="32"/>
+        </w:rPr>
+        <w:t xml:space="preserve"> on its own</w:t>
+      </w:r>
+      <w:r>
+        <w:rPr>
+          <w:sz w:val="32"/>
+          <w:szCs w:val="32"/>
+        </w:rPr>
+        <w:t>.</w:t>
+      </w:r>
     </w:p>
     <w:p>
       <w:pPr>
@@ -2369,7 +2346,14 @@
           <w:sz w:val="32"/>
           <w:szCs w:val="32"/>
         </w:rPr>
-        <w:t xml:space="preserve">Greedy (Manhattan): My poor laptop (4.6Ghz with 16gb ram) </w:t>
+        <w:t xml:space="preserve">Greedy </w:t>
+      </w:r>
+      <w:r>
+        <w:rPr>
+          <w:sz w:val="32"/>
+          <w:szCs w:val="32"/>
+        </w:rPr>
+        <w:t xml:space="preserve">Algorithm: The algorithm does not resolve since the heuristics are not very useful without the actual path cost. Moreover, since the search tree is infinite, the algorithm gets stuck in a loop, and does not terminate. We can observe the results of using the heuristic with the path cost in the A* algorithm, that performs the best overall, better than </w:t>
       </w:r>
       <w:proofErr w:type="spellStart"/>
       <w:r>
@@ -2377,7 +2361,7 @@
           <w:sz w:val="32"/>
           <w:szCs w:val="32"/>
         </w:rPr>
-        <w:t>cant</w:t>
+        <w:t>Djikstra</w:t>
       </w:r>
       <w:proofErr w:type="spellEnd"/>
       <w:r>
@@ -2385,7 +2369,7 @@
           <w:sz w:val="32"/>
           <w:szCs w:val="32"/>
         </w:rPr>
-        <w:t xml:space="preserve"> handle it &lt;/3</w:t>
+        <w:t xml:space="preserve"> which uses only the path cost. Hence the heuristic is useful but not on its own.</w:t>
       </w:r>
     </w:p>
     <w:p>
@@ -2400,23 +2384,7 @@
           <w:sz w:val="32"/>
           <w:szCs w:val="32"/>
         </w:rPr>
-        <w:t xml:space="preserve">Greedy (Hamming): My poor laptop (4.6Ghz with 16gb ram) </w:t>
-      </w:r>
-      <w:proofErr w:type="spellStart"/>
-      <w:r>
-        <w:rPr>
-          <w:sz w:val="32"/>
-          <w:szCs w:val="32"/>
-        </w:rPr>
-        <w:t>cant</w:t>
-      </w:r>
-      <w:proofErr w:type="spellEnd"/>
-      <w:r>
-        <w:rPr>
-          <w:sz w:val="32"/>
-          <w:szCs w:val="32"/>
-        </w:rPr>
-        <w:t xml:space="preserve"> handle it &lt;/3</w:t>
+        <w:t>New Board State:</w:t>
       </w:r>
     </w:p>
     <w:p>
@@ -2431,7 +2399,7 @@
           <w:sz w:val="32"/>
           <w:szCs w:val="32"/>
         </w:rPr>
-        <w:t>New Board State:</w:t>
+        <w:t>[1,6,5,</w:t>
       </w:r>
     </w:p>
     <w:p>
@@ -2446,7 +2414,7 @@
           <w:sz w:val="32"/>
           <w:szCs w:val="32"/>
         </w:rPr>
-        <w:t>[1,6,5,</w:t>
+        <w:t xml:space="preserve">  4,0,2,</w:t>
       </w:r>
     </w:p>
     <w:p>
@@ -2461,39 +2429,8 @@
           <w:sz w:val="32"/>
           <w:szCs w:val="32"/>
         </w:rPr>
-        <w:t xml:space="preserve">  4,0,2,</w:t>
-      </w:r>
-    </w:p>
-    <w:p>
-      <w:pPr>
-        <w:rPr>
-          <w:sz w:val="32"/>
-          <w:szCs w:val="32"/>
-        </w:rPr>
-      </w:pPr>
-      <w:r>
-        <w:rPr>
-          <w:sz w:val="32"/>
-          <w:szCs w:val="32"/>
-        </w:rPr>
         <w:t xml:space="preserve">  7,3,8]</w:t>
       </w:r>
-    </w:p>
-    <w:p>
-      <w:pPr>
-        <w:rPr>
-          <w:sz w:val="32"/>
-          <w:szCs w:val="32"/>
-        </w:rPr>
-      </w:pPr>
-    </w:p>
-    <w:p>
-      <w:pPr>
-        <w:rPr>
-          <w:sz w:val="32"/>
-          <w:szCs w:val="32"/>
-        </w:rPr>
-      </w:pPr>
     </w:p>
     <w:p>
       <w:pPr>
@@ -3399,21 +3336,14 @@
           <w:sz w:val="32"/>
           <w:szCs w:val="32"/>
         </w:rPr>
-        <w:t>Greedy (</w:t>
-      </w:r>
-      <w:r>
-        <w:rPr>
-          <w:sz w:val="32"/>
-          <w:szCs w:val="32"/>
-        </w:rPr>
-        <w:t>Euclidean</w:t>
-      </w:r>
-      <w:r>
-        <w:rPr>
-          <w:sz w:val="32"/>
-          <w:szCs w:val="32"/>
-        </w:rPr>
-        <w:t xml:space="preserve">): My poor laptop (4.6Ghz with 16gb ram) </w:t>
+        <w:t xml:space="preserve">Greedy </w:t>
+      </w:r>
+      <w:r>
+        <w:rPr>
+          <w:sz w:val="32"/>
+          <w:szCs w:val="32"/>
+        </w:rPr>
+        <w:t xml:space="preserve">Algorithm: The algorithm does not resolve since the heuristics are not very useful without the actual path cost. Moreover, since the search tree is infinite, the algorithm gets stuck in a loop, and does not terminate. We can observe the results of using the heuristic with the path cost in the A* algorithm, that performs the best overall, better than </w:t>
       </w:r>
       <w:proofErr w:type="spellStart"/>
       <w:r>
@@ -3421,7 +3351,7 @@
           <w:sz w:val="32"/>
           <w:szCs w:val="32"/>
         </w:rPr>
-        <w:t>cant</w:t>
+        <w:t>Djikstra</w:t>
       </w:r>
       <w:proofErr w:type="spellEnd"/>
       <w:r>
@@ -3429,7 +3359,7 @@
           <w:sz w:val="32"/>
           <w:szCs w:val="32"/>
         </w:rPr>
-        <w:t xml:space="preserve"> handle it &lt;/3</w:t>
+        <w:t xml:space="preserve"> which uses only the path cost. Hence the heuristic is useful but not on its own.</w:t>
       </w:r>
     </w:p>
     <w:p>
@@ -3443,6 +3373,62 @@
     <w:p>
       <w:pPr>
         <w:rPr>
+          <w:sz w:val="32"/>
+          <w:szCs w:val="32"/>
+        </w:rPr>
+      </w:pPr>
+    </w:p>
+    <w:p>
+      <w:pPr>
+        <w:rPr>
+          <w:sz w:val="32"/>
+          <w:szCs w:val="32"/>
+        </w:rPr>
+      </w:pPr>
+    </w:p>
+    <w:p>
+      <w:pPr>
+        <w:rPr>
+          <w:sz w:val="32"/>
+          <w:szCs w:val="32"/>
+        </w:rPr>
+      </w:pPr>
+    </w:p>
+    <w:p>
+      <w:pPr>
+        <w:rPr>
+          <w:sz w:val="32"/>
+          <w:szCs w:val="32"/>
+        </w:rPr>
+      </w:pPr>
+    </w:p>
+    <w:p>
+      <w:pPr>
+        <w:rPr>
+          <w:sz w:val="32"/>
+          <w:szCs w:val="32"/>
+        </w:rPr>
+      </w:pPr>
+    </w:p>
+    <w:p>
+      <w:pPr>
+        <w:rPr>
+          <w:sz w:val="32"/>
+          <w:szCs w:val="32"/>
+        </w:rPr>
+      </w:pPr>
+    </w:p>
+    <w:p>
+      <w:pPr>
+        <w:rPr>
+          <w:sz w:val="32"/>
+          <w:szCs w:val="32"/>
+        </w:rPr>
+      </w:pPr>
+    </w:p>
+    <w:p>
+      <w:pPr>
+        <w:rPr>
           <w:b/>
           <w:bCs/>
           <w:sz w:val="32"/>
@@ -3458,6 +3444,7 @@
           <w:szCs w:val="32"/>
           <w:u w:val="single"/>
         </w:rPr>
+        <w:lastRenderedPageBreak/>
         <w:t>Pacman (Custom Board Below)</w:t>
       </w:r>
     </w:p>
@@ -4333,21 +4320,14 @@
           <w:sz w:val="32"/>
           <w:szCs w:val="32"/>
         </w:rPr>
-        <w:t>Greedy (</w:t>
-      </w:r>
-      <w:r>
-        <w:rPr>
-          <w:sz w:val="32"/>
-          <w:szCs w:val="32"/>
-        </w:rPr>
-        <w:t>Euclidean</w:t>
-      </w:r>
-      <w:r>
-        <w:rPr>
-          <w:sz w:val="32"/>
-          <w:szCs w:val="32"/>
-        </w:rPr>
-        <w:t xml:space="preserve">): My poor laptop (4.6Ghz with 16gb ram) </w:t>
+        <w:t xml:space="preserve">Greedy </w:t>
+      </w:r>
+      <w:r>
+        <w:rPr>
+          <w:sz w:val="32"/>
+          <w:szCs w:val="32"/>
+        </w:rPr>
+        <w:t xml:space="preserve">Algorithm: The algorithm does not resolve since the heuristics are not very useful without the actual path cost. Moreover, since the search tree is infinite, the algorithm gets stuck in a loop, and does not terminate. We can observe the results of using the heuristic with the path cost in the A* algorithm, that performs the best overall, better than </w:t>
       </w:r>
       <w:proofErr w:type="spellStart"/>
       <w:r>
@@ -4355,7 +4335,7 @@
           <w:sz w:val="32"/>
           <w:szCs w:val="32"/>
         </w:rPr>
-        <w:t>cant</w:t>
+        <w:t>Djikstra</w:t>
       </w:r>
       <w:proofErr w:type="spellEnd"/>
       <w:r>
@@ -4363,7 +4343,7 @@
           <w:sz w:val="32"/>
           <w:szCs w:val="32"/>
         </w:rPr>
-        <w:t xml:space="preserve"> handle it &lt;/3</w:t>
+        <w:t xml:space="preserve"> which uses only the path cost. Hence the heuristic is useful but not on its own.</w:t>
       </w:r>
     </w:p>
     <w:p>
@@ -4378,7 +4358,6 @@
           <w:sz w:val="32"/>
           <w:szCs w:val="32"/>
         </w:rPr>
-        <w:lastRenderedPageBreak/>
         <w:t>Custom Board:</w:t>
       </w:r>
     </w:p>
@@ -4490,10 +4469,24 @@
     <w:p>
       <w:pPr>
         <w:rPr>
-          <w:sz w:val="32"/>
-          <w:szCs w:val="32"/>
+          <w:b/>
+          <w:bCs/>
+          <w:sz w:val="32"/>
+          <w:szCs w:val="32"/>
+          <w:u w:val="single"/>
         </w:rPr>
       </w:pPr>
+      <w:r>
+        <w:rPr>
+          <w:b/>
+          <w:bCs/>
+          <w:sz w:val="32"/>
+          <w:szCs w:val="32"/>
+          <w:u w:val="single"/>
+        </w:rPr>
+        <w:lastRenderedPageBreak/>
+        <w:t>Farmer Puzzle:</w:t>
+      </w:r>
     </w:p>
     <w:p>
       <w:pPr>
@@ -4502,132 +4495,6 @@
           <w:szCs w:val="32"/>
         </w:rPr>
       </w:pPr>
-    </w:p>
-    <w:p>
-      <w:pPr>
-        <w:rPr>
-          <w:sz w:val="32"/>
-          <w:szCs w:val="32"/>
-        </w:rPr>
-      </w:pPr>
-    </w:p>
-    <w:p>
-      <w:pPr>
-        <w:rPr>
-          <w:sz w:val="32"/>
-          <w:szCs w:val="32"/>
-        </w:rPr>
-      </w:pPr>
-    </w:p>
-    <w:p>
-      <w:pPr>
-        <w:rPr>
-          <w:sz w:val="32"/>
-          <w:szCs w:val="32"/>
-        </w:rPr>
-      </w:pPr>
-    </w:p>
-    <w:p>
-      <w:pPr>
-        <w:rPr>
-          <w:sz w:val="32"/>
-          <w:szCs w:val="32"/>
-        </w:rPr>
-      </w:pPr>
-    </w:p>
-    <w:p>
-      <w:pPr>
-        <w:rPr>
-          <w:sz w:val="32"/>
-          <w:szCs w:val="32"/>
-        </w:rPr>
-      </w:pPr>
-    </w:p>
-    <w:p>
-      <w:pPr>
-        <w:rPr>
-          <w:sz w:val="32"/>
-          <w:szCs w:val="32"/>
-        </w:rPr>
-      </w:pPr>
-    </w:p>
-    <w:p>
-      <w:pPr>
-        <w:rPr>
-          <w:sz w:val="32"/>
-          <w:szCs w:val="32"/>
-        </w:rPr>
-      </w:pPr>
-    </w:p>
-    <w:p>
-      <w:pPr>
-        <w:rPr>
-          <w:sz w:val="32"/>
-          <w:szCs w:val="32"/>
-        </w:rPr>
-      </w:pPr>
-    </w:p>
-    <w:p>
-      <w:pPr>
-        <w:rPr>
-          <w:sz w:val="32"/>
-          <w:szCs w:val="32"/>
-        </w:rPr>
-      </w:pPr>
-    </w:p>
-    <w:p>
-      <w:pPr>
-        <w:rPr>
-          <w:sz w:val="32"/>
-          <w:szCs w:val="32"/>
-        </w:rPr>
-      </w:pPr>
-    </w:p>
-    <w:p>
-      <w:pPr>
-        <w:rPr>
-          <w:sz w:val="32"/>
-          <w:szCs w:val="32"/>
-        </w:rPr>
-      </w:pPr>
-    </w:p>
-    <w:p>
-      <w:pPr>
-        <w:rPr>
-          <w:sz w:val="32"/>
-          <w:szCs w:val="32"/>
-        </w:rPr>
-      </w:pPr>
-    </w:p>
-    <w:p>
-      <w:pPr>
-        <w:rPr>
-          <w:b/>
-          <w:bCs/>
-          <w:sz w:val="32"/>
-          <w:szCs w:val="32"/>
-          <w:u w:val="single"/>
-        </w:rPr>
-      </w:pPr>
-      <w:r>
-        <w:rPr>
-          <w:b/>
-          <w:bCs/>
-          <w:sz w:val="32"/>
-          <w:szCs w:val="32"/>
-          <w:u w:val="single"/>
-        </w:rPr>
-        <w:lastRenderedPageBreak/>
-        <w:t>Farmer Puzzle:</w:t>
-      </w:r>
-    </w:p>
-    <w:p>
-      <w:pPr>
-        <w:rPr>
-          <w:sz w:val="32"/>
-          <w:szCs w:val="32"/>
-        </w:rPr>
-      </w:pPr>
       <w:r>
         <w:rPr>
           <w:sz w:val="32"/>
@@ -4636,12 +4503,21 @@
         <w:t>Initial state always set to [</w:t>
       </w:r>
       <w:proofErr w:type="spellStart"/>
-      <w:r>
-        <w:rPr>
-          <w:sz w:val="32"/>
-          <w:szCs w:val="32"/>
-        </w:rPr>
-        <w:t>False,False,False,False</w:t>
+      <w:proofErr w:type="gramStart"/>
+      <w:r>
+        <w:rPr>
+          <w:sz w:val="32"/>
+          <w:szCs w:val="32"/>
+        </w:rPr>
+        <w:t>False,False</w:t>
+      </w:r>
+      <w:proofErr w:type="gramEnd"/>
+      <w:r>
+        <w:rPr>
+          <w:sz w:val="32"/>
+          <w:szCs w:val="32"/>
+        </w:rPr>
+        <w:t>,False,False</w:t>
       </w:r>
       <w:proofErr w:type="spellEnd"/>
       <w:r>
@@ -5540,14 +5416,46 @@
           <w:sz w:val="32"/>
           <w:szCs w:val="32"/>
         </w:rPr>
-        <w:t>Clearly, Greedy search performs the best, with the least number of nodes expanded (11), followed by A* with 36 nodes expanded. These two algorithms outperform the others because of the use of the heuristic provided. Indicating that the heuristic is very good. In fact, we can conclude that the heuristic is more useful than the uniform cost assigned to each action, since Greedy algorithm (that only uses heuristics) out performs the rest.</w:t>
-      </w:r>
-      <w:r>
-        <w:rPr>
-          <w:sz w:val="32"/>
-          <w:szCs w:val="32"/>
-        </w:rPr>
-        <w:t xml:space="preserve"> Although, we do notice that IDA is very quick (as fast as Greedy and A*), it expands the most number of nodes, which </w:t>
+        <w:t xml:space="preserve">Clearly, Greedy search performs the best, with the least number of nodes expanded (11), followed by A* with 36 nodes expanded. These two algorithms outperform the others because of the use of the heuristic provided. Indicating that the heuristic is very good. In fact, we can conclude that the heuristic is more useful than the uniform cost assigned to each action, since Greedy algorithm (that only uses heuristics) </w:t>
+      </w:r>
+      <w:proofErr w:type="gramStart"/>
+      <w:r>
+        <w:rPr>
+          <w:sz w:val="32"/>
+          <w:szCs w:val="32"/>
+        </w:rPr>
+        <w:t>out performs</w:t>
+      </w:r>
+      <w:proofErr w:type="gramEnd"/>
+      <w:r>
+        <w:rPr>
+          <w:sz w:val="32"/>
+          <w:szCs w:val="32"/>
+        </w:rPr>
+        <w:t xml:space="preserve"> the rest.</w:t>
+      </w:r>
+      <w:r>
+        <w:rPr>
+          <w:sz w:val="32"/>
+          <w:szCs w:val="32"/>
+        </w:rPr>
+        <w:t xml:space="preserve"> Although, we do notice that IDA is very quick (as fast as Greedy and A*), it expands </w:t>
+      </w:r>
+      <w:proofErr w:type="gramStart"/>
+      <w:r>
+        <w:rPr>
+          <w:sz w:val="32"/>
+          <w:szCs w:val="32"/>
+        </w:rPr>
+        <w:t>the most</w:t>
+      </w:r>
+      <w:proofErr w:type="gramEnd"/>
+      <w:r>
+        <w:rPr>
+          <w:sz w:val="32"/>
+          <w:szCs w:val="32"/>
+        </w:rPr>
+        <w:t xml:space="preserve"> number of nodes, which </w:t>
       </w:r>
       <w:r>
         <w:rPr>
@@ -5600,14 +5508,6 @@
     <w:p>
       <w:pPr>
         <w:rPr>
-          <w:sz w:val="32"/>
-          <w:szCs w:val="32"/>
-        </w:rPr>
-      </w:pPr>
-    </w:p>
-    <w:p>
-      <w:pPr>
-        <w:rPr>
           <w:b/>
           <w:bCs/>
           <w:sz w:val="32"/>
@@ -5623,6 +5523,7 @@
           <w:szCs w:val="32"/>
           <w:u w:val="single"/>
         </w:rPr>
+        <w:lastRenderedPageBreak/>
         <w:t>Stone Puzzle:</w:t>
       </w:r>
     </w:p>
@@ -6526,7 +6427,44 @@
           <w:sz w:val="32"/>
           <w:szCs w:val="32"/>
         </w:rPr>
-        <w:t>, and taking a negligible time to reach the goal state. The BFS, Uniform and Greedy search also took a negligible amount of time, but the BFS expanded and generated nearly twice the nodes that the DFS did. The slowest search was the A* search, but the least efficient search (and second slowest) was the IDA. Generating a staggering 128 nodes and expanding 135, it is by far a beyond inefficient search.</w:t>
+        <w:t xml:space="preserve">, and taking a negligible time to reach the goal state. The BFS, Uniform and Greedy search also took a negligible amount of time, but the BFS expanded and generated nearly twice the </w:t>
+      </w:r>
+      <w:proofErr w:type="gramStart"/>
+      <w:r>
+        <w:rPr>
+          <w:sz w:val="32"/>
+          <w:szCs w:val="32"/>
+        </w:rPr>
+        <w:t>amount</w:t>
+      </w:r>
+      <w:proofErr w:type="gramEnd"/>
+      <w:r>
+        <w:rPr>
+          <w:sz w:val="32"/>
+          <w:szCs w:val="32"/>
+        </w:rPr>
+        <w:t xml:space="preserve"> of </w:t>
+      </w:r>
+      <w:r>
+        <w:rPr>
+          <w:sz w:val="32"/>
+          <w:szCs w:val="32"/>
+        </w:rPr>
+        <w:t>nodes that the DFS did. The slowest search was the A* search, but the least efficient search (and second slowest) was the IDA. Generating a staggering 128 nodes and expanding 135, it is by far a beyond inefficient search</w:t>
+      </w:r>
+      <w:r>
+        <w:rPr>
+          <w:sz w:val="32"/>
+          <w:szCs w:val="32"/>
+        </w:rPr>
+        <w:t xml:space="preserve"> for such a simple puzzle</w:t>
+      </w:r>
+      <w:r>
+        <w:rPr>
+          <w:sz w:val="32"/>
+          <w:szCs w:val="32"/>
+        </w:rPr>
+        <w:t>.</w:t>
       </w:r>
       <w:r>
         <w:rPr>
@@ -6540,7 +6478,49 @@
           <w:sz w:val="32"/>
           <w:szCs w:val="32"/>
         </w:rPr>
-        <w:t xml:space="preserve"> for the greedy search, as it produced almost identical results to the DFS, only expanding one extra node, for the A* search, however, it expanded and generated nearly double the nodes of the best performing search, the DFS.</w:t>
+        <w:t xml:space="preserve"> for the greedy search, as it produced almost identical results to the DFS, only expanding one extra node</w:t>
+      </w:r>
+      <w:r>
+        <w:rPr>
+          <w:sz w:val="32"/>
+          <w:szCs w:val="32"/>
+        </w:rPr>
+        <w:t>.</w:t>
+      </w:r>
+      <w:r>
+        <w:rPr>
+          <w:sz w:val="32"/>
+          <w:szCs w:val="32"/>
+        </w:rPr>
+        <w:t xml:space="preserve"> </w:t>
+      </w:r>
+      <w:r>
+        <w:rPr>
+          <w:sz w:val="32"/>
+          <w:szCs w:val="32"/>
+        </w:rPr>
+        <w:t>However, f</w:t>
+      </w:r>
+      <w:r>
+        <w:rPr>
+          <w:sz w:val="32"/>
+          <w:szCs w:val="32"/>
+        </w:rPr>
+        <w:t>or the A* search</w:t>
+      </w:r>
+      <w:r>
+        <w:rPr>
+          <w:sz w:val="32"/>
+          <w:szCs w:val="32"/>
+        </w:rPr>
+        <w:t xml:space="preserve"> </w:t>
+      </w:r>
+      <w:r>
+        <w:rPr>
+          <w:sz w:val="32"/>
+          <w:szCs w:val="32"/>
+        </w:rPr>
+        <w:t>it expanded and generated nearly double the nodes of the best performing search, the DFS.</w:t>
       </w:r>
       <w:r>
         <w:rPr>
@@ -7917,7 +7897,7 @@
   <w:style w:type="paragraph" w:default="1" w:styleId="Normal">
     <w:name w:val="Normal"/>
     <w:qFormat/>
-    <w:rsid w:val="00EF68ED"/>
+    <w:rsid w:val="00664D7F"/>
   </w:style>
   <w:style w:type="character" w:default="1" w:styleId="DefaultParagraphFont">
     <w:name w:val="Default Paragraph Font"/>

</xml_diff>